<commit_message>
Update crash course in R Markdown.
</commit_message>
<xml_diff>
--- a/02-crash-course-in-rmd.docx
+++ b/02-crash-course-in-rmd.docx
@@ -3110,9 +3110,9 @@
       <w:pPr>
         <w:pStyle w:val="Heading3"/>
       </w:pPr>
-      <w:bookmarkStart w:id="50" w:name="some-general-ptions-not-discussed"/>
-      <w:r>
-        <w:t xml:space="preserve">Some general ptions not discussed</w:t>
+      <w:bookmarkStart w:id="50" w:name="some-general-options-not-discussed"/>
+      <w:r>
+        <w:t xml:space="preserve">Some general options not discussed</w:t>
       </w:r>
       <w:bookmarkEnd w:id="50"/>
     </w:p>
@@ -3768,6 +3768,204 @@
         <w:t xml:space="preserve">button.</w:t>
       </w:r>
     </w:p>
+    <w:p>
+      <w:pPr>
+        <w:pStyle w:val="BodyText"/>
+      </w:pPr>
+      <w:r>
+        <w:t xml:space="preserve">e.g. adding/updating</w:t>
+      </w:r>
+      <w:r>
+        <w:t xml:space="preserve"> </w:t>
+      </w:r>
+      <w:r>
+        <w:rPr>
+          <w:rStyle w:val="VerbatimChar"/>
+        </w:rPr>
+        <w:t xml:space="preserve">output:   pdf_document: default   html_notebook: default   html_document:     df_print: paged   word_document: default</w:t>
+      </w:r>
+      <w:r>
+        <w:t xml:space="preserve"> </w:t>
+      </w:r>
+      <w:r>
+        <w:t xml:space="preserve">in the YAML header will produce a a pdf document, and html notebook, and an html document, and a Microsoft Word document, all with one click of the Knit button!</w:t>
+      </w:r>
+    </w:p>
+    <w:p>
+      <w:pPr>
+        <w:pStyle w:val="Compact"/>
+        <w:numPr>
+          <w:numId w:val="1028"/>
+          <w:ilvl w:val="0"/>
+        </w:numPr>
+      </w:pPr>
+      <w:r>
+        <w:rPr>
+          <w:rStyle w:val="VerbatimChar"/>
+        </w:rPr>
+        <w:t xml:space="preserve">pdf_document</w:t>
+      </w:r>
+      <w:r>
+        <w:t xml:space="preserve">: Excellent for distributing a static (unchanging) document. Also great for submitting homework solutions to your instructor!</w:t>
+      </w:r>
+    </w:p>
+    <w:p>
+      <w:pPr>
+        <w:pStyle w:val="Compact"/>
+        <w:numPr>
+          <w:numId w:val="1028"/>
+          <w:ilvl w:val="0"/>
+        </w:numPr>
+      </w:pPr>
+      <w:r>
+        <w:rPr>
+          <w:rStyle w:val="VerbatimChar"/>
+        </w:rPr>
+        <w:t xml:space="preserve">html_document</w:t>
+      </w:r>
+      <w:r>
+        <w:t xml:space="preserve">: Excellent for sharing interactive files. Can be viewed in a web browser.</w:t>
+      </w:r>
+    </w:p>
+    <w:p>
+      <w:pPr>
+        <w:pStyle w:val="Compact"/>
+        <w:numPr>
+          <w:numId w:val="1028"/>
+          <w:ilvl w:val="0"/>
+        </w:numPr>
+      </w:pPr>
+      <w:r>
+        <w:rPr>
+          <w:rStyle w:val="VerbatimChar"/>
+        </w:rPr>
+        <w:t xml:space="preserve">html_notebook</w:t>
+      </w:r>
+      <w:r>
+        <w:t xml:space="preserve">: The excellent</w:t>
+      </w:r>
+      <w:r>
+        <w:t xml:space="preserve"> </w:t>
+      </w:r>
+      <w:r>
+        <w:t xml:space="preserve">“</w:t>
+      </w:r>
+      <w:r>
+        <w:t xml:space="preserve">R notebook</w:t>
+      </w:r>
+      <w:r>
+        <w:t xml:space="preserve">”</w:t>
+      </w:r>
+      <w:r>
+        <w:t xml:space="preserve">.</w:t>
+      </w:r>
+    </w:p>
+    <w:p>
+      <w:pPr>
+        <w:pStyle w:val="Compact"/>
+        <w:numPr>
+          <w:numId w:val="1029"/>
+          <w:ilvl w:val="1"/>
+        </w:numPr>
+      </w:pPr>
+      <w:r>
+        <w:t xml:space="preserve">It’s like an</w:t>
+      </w:r>
+      <w:r>
+        <w:t xml:space="preserve"> </w:t>
+      </w:r>
+      <w:r>
+        <w:rPr>
+          <w:rStyle w:val="VerbatimChar"/>
+        </w:rPr>
+        <w:t xml:space="preserve">html_document</w:t>
+      </w:r>
+      <w:r>
+        <w:t xml:space="preserve"> </w:t>
+      </w:r>
+      <w:r>
+        <w:t xml:space="preserve">but can be edited directly using R Studio and it can be used to reproduce the source code of the file generating it.</w:t>
+      </w:r>
+    </w:p>
+    <w:p>
+      <w:pPr>
+        <w:pStyle w:val="Compact"/>
+        <w:numPr>
+          <w:numId w:val="1029"/>
+          <w:ilvl w:val="1"/>
+        </w:numPr>
+      </w:pPr>
+      <w:r>
+        <w:t xml:space="preserve">Great to share with collaborators because they can update the document, add analysis, etc.</w:t>
+      </w:r>
+    </w:p>
+    <w:p>
+      <w:pPr>
+        <w:pStyle w:val="Compact"/>
+        <w:numPr>
+          <w:numId w:val="1028"/>
+          <w:ilvl w:val="0"/>
+        </w:numPr>
+      </w:pPr>
+      <w:r>
+        <w:rPr>
+          <w:rStyle w:val="VerbatimChar"/>
+        </w:rPr>
+        <w:t xml:space="preserve">word_document</w:t>
+      </w:r>
+      <w:r>
+        <w:t xml:space="preserve">: If you have to have Microsoft Word editing capabilities, for some reason.</w:t>
+      </w:r>
+    </w:p>
+    <w:p>
+      <w:pPr>
+        <w:pStyle w:val="Heading3"/>
+      </w:pPr>
+      <w:bookmarkStart w:id="57" w:name="your-turn-4"/>
+      <w:r>
+        <w:t xml:space="preserve">Your turn</w:t>
+      </w:r>
+      <w:bookmarkEnd w:id="57"/>
+    </w:p>
+    <w:p>
+      <w:pPr>
+        <w:pStyle w:val="FirstParagraph"/>
+      </w:pPr>
+      <w:r>
+        <w:t xml:space="preserve">Execute the command</w:t>
+      </w:r>
+      <w:r>
+        <w:t xml:space="preserve"> </w:t>
+      </w:r>
+      <w:r>
+        <w:rPr>
+          <w:rStyle w:val="VerbatimChar"/>
+        </w:rPr>
+        <w:t xml:space="preserve">download.file("https://github.com/jfrench/DataWrangleViz/blob/master/02-crash-course-in-rmd.nb.html")</w:t>
+      </w:r>
+      <w:r>
+        <w:t xml:space="preserve"> </w:t>
+      </w:r>
+      <w:r>
+        <w:t xml:space="preserve">in the Console.</w:t>
+      </w:r>
+    </w:p>
+    <w:p>
+      <w:pPr>
+        <w:pStyle w:val="BodyText"/>
+      </w:pPr>
+      <w:r>
+        <w:t xml:space="preserve">Close R Studio.</w:t>
+      </w:r>
+    </w:p>
+    <w:p>
+      <w:pPr>
+        <w:pStyle w:val="BodyText"/>
+      </w:pPr>
+      <w:r>
+        <w:t xml:space="preserve">Find the downloaded file and double-click to open it in R Studio.</w:t>
+      </w:r>
+    </w:p>
     <w:sectPr/>
   </w:body>
 </w:document>
@@ -4742,6 +4940,12 @@
     <w:abstractNumId w:val="991"/>
   </w:num>
   <w:num w:numId="1027">
+    <w:abstractNumId w:val="991"/>
+  </w:num>
+  <w:num w:numId="1028">
+    <w:abstractNumId w:val="991"/>
+  </w:num>
+  <w:num w:numId="1029">
     <w:abstractNumId w:val="991"/>
   </w:num>
 </w:numbering>

</xml_diff>

<commit_message>
Update crash course in rmd. Add penguins_raw.csv.
</commit_message>
<xml_diff>
--- a/02-crash-course-in-rmd.docx
+++ b/02-crash-course-in-rmd.docx
@@ -21,7 +21,7 @@
         <w:pStyle w:val="Date"/>
       </w:pPr>
       <w:r>
-        <w:t xml:space="preserve">2021-01-24</w:t>
+        <w:t xml:space="preserve">2021-01-25</w:t>
       </w:r>
     </w:p>
     <w:p>
@@ -61,24 +61,18 @@
         </w:numPr>
       </w:pPr>
       <w:r>
-        <w:t xml:space="preserve">R Markdown was created by</w:t>
-      </w:r>
-      <w:r>
-        <w:t xml:space="preserve"> </w:t>
+        <w:t xml:space="preserve">R Markdown was created by R Studio (</w:t>
       </w:r>
       <w:hyperlink r:id="rId22">
         <w:r>
           <w:rPr>
             <w:rStyle w:val="Hyperlink"/>
           </w:rPr>
-          <w:t xml:space="preserve">R Studio</w:t>
+          <w:t xml:space="preserve">https://www.rstudio.com</w:t>
         </w:r>
       </w:hyperlink>
       <w:r>
-        <w:t xml:space="preserve"> </w:t>
-      </w:r>
-      <w:r>
-        <w:t xml:space="preserve">in 2014 (or at least that’s the oldest discussion I can find).</w:t>
+        <w:t xml:space="preserve">) in 2014 (or at least that’s the oldest discussion I can find).</w:t>
       </w:r>
     </w:p>
     <w:p>
@@ -90,34 +84,25 @@
         </w:numPr>
       </w:pPr>
       <w:r>
-        <w:t xml:space="preserve">It is a variant of Markdown, which was created by John Gruber (of</w:t>
-      </w:r>
-      <w:r>
-        <w:t xml:space="preserve"> </w:t>
+        <w:t xml:space="preserve">It is a variant of Markdown, which was created by John Gruber (creator of Daring Fireball (</w:t>
       </w:r>
       <w:hyperlink r:id="rId23">
         <w:r>
           <w:rPr>
             <w:rStyle w:val="Hyperlink"/>
           </w:rPr>
-          <w:t xml:space="preserve">Daring Fireball</w:t>
+          <w:t xml:space="preserve">https://daringfireball.net/</w:t>
         </w:r>
       </w:hyperlink>
       <w:r>
-        <w:t xml:space="preserve"> </w:t>
-      </w:r>
-      <w:r>
-        <w:t xml:space="preserve">fame) and Aaron Swartz (co-creator of</w:t>
-      </w:r>
-      <w:r>
-        <w:t xml:space="preserve"> </w:t>
+        <w:t xml:space="preserve">)) and Aaron Swartz (co-creator of Reddit (</w:t>
       </w:r>
       <w:hyperlink r:id="rId24">
         <w:r>
           <w:rPr>
             <w:rStyle w:val="Hyperlink"/>
           </w:rPr>
-          <w:t xml:space="preserve">Reddit</w:t>
+          <w:t xml:space="preserve">https://www.reddit.com/</w:t>
         </w:r>
       </w:hyperlink>
       <w:r>
@@ -163,24 +148,18 @@
         </w:numPr>
       </w:pPr>
       <w:r>
-        <w:t xml:space="preserve">Has some capabilities similar to</w:t>
-      </w:r>
-      <w:r>
-        <w:t xml:space="preserve"> </w:t>
+        <w:t xml:space="preserve">Has some capabilities similar to Jupyter (</w:t>
       </w:r>
       <w:hyperlink r:id="rId25">
         <w:r>
           <w:rPr>
             <w:rStyle w:val="Hyperlink"/>
           </w:rPr>
-          <w:t xml:space="preserve">Jupyter</w:t>
+          <w:t xml:space="preserve">https://jupyter.org/</w:t>
         </w:r>
       </w:hyperlink>
       <w:r>
-        <w:t xml:space="preserve"> </w:t>
-      </w:r>
-      <w:r>
-        <w:t xml:space="preserve">notebooks.</w:t>
+        <w:t xml:space="preserve">) notebooks.</w:t>
       </w:r>
     </w:p>
     <w:p>
@@ -368,16 +347,16 @@
         <w:pStyle w:val="FirstParagraph"/>
       </w:pPr>
       <w:r>
-        <w:t xml:space="preserve">Since the YAML header is option, we’ll talk about it last.</w:t>
+        <w:t xml:space="preserve">Since the YAML header is optional, we’ll talk about it last.</w:t>
       </w:r>
     </w:p>
     <w:p>
       <w:pPr>
         <w:pStyle w:val="Heading2"/>
       </w:pPr>
-      <w:bookmarkStart w:id="29" w:name="formatting-text-in-r-markdown."/>
-      <w:r>
-        <w:t xml:space="preserve">Formatting text in R Markdown.</w:t>
+      <w:bookmarkStart w:id="29" w:name="formatting-text-in-r-markdown"/>
+      <w:r>
+        <w:t xml:space="preserve">Formatting text in R Markdown</w:t>
       </w:r>
       <w:bookmarkEnd w:id="29"/>
     </w:p>
@@ -467,13 +446,187 @@
     </w:p>
     <w:p>
       <w:pPr>
+        <w:pStyle w:val="FirstParagraph"/>
+      </w:pPr>
+      <w:r>
+        <w:t xml:space="preserve">The words after the</w:t>
+      </w:r>
+      <w:r>
+        <w:t xml:space="preserve"> </w:t>
+      </w:r>
+      <w:r>
+        <w:rPr>
+          <w:rStyle w:val="VerbatimChar"/>
+        </w:rPr>
+        <w:t xml:space="preserve">#</w:t>
+      </w:r>
+      <w:r>
+        <w:t xml:space="preserve"> </w:t>
+      </w:r>
+      <w:r>
+        <w:t xml:space="preserve">will be larger than the regular text.</w:t>
+      </w:r>
+    </w:p>
+    <w:p>
+      <w:pPr>
+        <w:pStyle w:val="BodyText"/>
+      </w:pPr>
+      <w:r>
+        <w:t xml:space="preserve">Note: In R Scripts and the R Console, the</w:t>
+      </w:r>
+      <w:r>
+        <w:t xml:space="preserve"> </w:t>
+      </w:r>
+      <w:r>
+        <w:rPr>
+          <w:rStyle w:val="VerbatimChar"/>
+        </w:rPr>
+        <w:t xml:space="preserve">#</w:t>
+      </w:r>
+      <w:r>
+        <w:t xml:space="preserve"> </w:t>
+      </w:r>
+      <w:r>
+        <w:t xml:space="preserve">symbol denotes a comment. In R Markdown files (.Rmd or .rmd),</w:t>
+      </w:r>
+      <w:r>
+        <w:t xml:space="preserve"> </w:t>
+      </w:r>
+      <w:r>
+        <w:t xml:space="preserve">a comment is created by placing</w:t>
+      </w:r>
+      <w:r>
+        <w:t xml:space="preserve"> </w:t>
+      </w:r>
+      <w:r>
+        <w:rPr>
+          <w:rStyle w:val="VerbatimChar"/>
+        </w:rPr>
+        <w:t xml:space="preserve">&lt;!--</w:t>
+      </w:r>
+      <w:r>
+        <w:t xml:space="preserve"> </w:t>
+      </w:r>
+      <w:r>
+        <w:t xml:space="preserve">and</w:t>
+      </w:r>
+      <w:r>
+        <w:t xml:space="preserve"> </w:t>
+      </w:r>
+      <w:r>
+        <w:rPr>
+          <w:rStyle w:val="VerbatimChar"/>
+        </w:rPr>
+        <w:t xml:space="preserve">--&gt;</w:t>
+      </w:r>
+      <w:r>
+        <w:t xml:space="preserve"> </w:t>
+      </w:r>
+      <w:r>
+        <w:t xml:space="preserve">to the left and right, respectively, of the text you want to comment.</w:t>
+      </w:r>
+    </w:p>
+    <w:p>
+      <w:pPr>
+        <w:pStyle w:val="BodyText"/>
+      </w:pPr>
+      <w:r>
+        <w:t xml:space="preserve">e.g.,</w:t>
+      </w:r>
+    </w:p>
+    <w:p>
+      <w:pPr>
+        <w:pStyle w:val="SourceCode"/>
+      </w:pPr>
+      <w:r>
+        <w:rPr>
+          <w:rStyle w:val="OperatorTok"/>
+        </w:rPr>
+        <w:t xml:space="preserve">&lt;!--</w:t>
+      </w:r>
+      <w:r>
+        <w:rPr>
+          <w:rStyle w:val="StringTok"/>
+        </w:rPr>
+        <w:t xml:space="preserve"> </w:t>
+      </w:r>
+      <w:r>
+        <w:rPr>
+          <w:rStyle w:val="NormalTok"/>
+        </w:rPr>
+        <w:t xml:space="preserve">comment text </w:t>
+      </w:r>
+      <w:r>
+        <w:rPr>
+          <w:rStyle w:val="OperatorTok"/>
+        </w:rPr>
+        <w:t xml:space="preserve">-</w:t>
+      </w:r>
+      <w:r>
+        <w:rPr>
+          <w:rStyle w:val="NormalTok"/>
+        </w:rPr>
+        <w:t xml:space="preserve">-&gt;</w:t>
+      </w:r>
+    </w:p>
+    <w:p>
+      <w:pPr>
+        <w:pStyle w:val="FirstParagraph"/>
+      </w:pPr>
+      <w:r>
+        <w:t xml:space="preserve">would comment the text</w:t>
+      </w:r>
+      <w:r>
+        <w:t xml:space="preserve"> </w:t>
+      </w:r>
+      <w:r>
+        <w:t xml:space="preserve">“</w:t>
+      </w:r>
+      <w:r>
+        <w:t xml:space="preserve">comment text</w:t>
+      </w:r>
+      <w:r>
+        <w:t xml:space="preserve">”</w:t>
+      </w:r>
+      <w:r>
+        <w:t xml:space="preserve">.</w:t>
+      </w:r>
+    </w:p>
+    <w:p>
+      <w:pPr>
+        <w:pStyle w:val="BodyText"/>
+      </w:pPr>
+      <w:r>
+        <w:t xml:space="preserve">The easiest way to comment text in R Markdown documents is to highlight the text and then press Ctrl/Cmd + Shift + c.</w:t>
+      </w:r>
+    </w:p>
+    <w:p>
+      <w:pPr>
         <w:pStyle w:val="Heading3"/>
       </w:pPr>
-      <w:bookmarkStart w:id="31" w:name="font-styles-and-effects"/>
+      <w:bookmarkStart w:id="31" w:name="your-turn-1"/>
+      <w:r>
+        <w:t xml:space="preserve">Your turn</w:t>
+      </w:r>
+      <w:bookmarkEnd w:id="31"/>
+    </w:p>
+    <w:p>
+      <w:pPr>
+        <w:pStyle w:val="FirstParagraph"/>
+      </w:pPr>
+      <w:r>
+        <w:t xml:space="preserve">Practice commenting some text in R Markdown.</w:t>
+      </w:r>
+    </w:p>
+    <w:p>
+      <w:pPr>
+        <w:pStyle w:val="Heading3"/>
+      </w:pPr>
+      <w:bookmarkStart w:id="32" w:name="font-styles-and-effects"/>
       <w:r>
         <w:t xml:space="preserve">Font styles and effects</w:t>
       </w:r>
-      <w:bookmarkEnd w:id="31"/>
+      <w:bookmarkEnd w:id="32"/>
     </w:p>
     <w:p>
       <w:pPr>
@@ -604,7 +757,7 @@
         </w:numPr>
       </w:pPr>
       <w:r>
-        <w:t xml:space="preserve">Endash (–), emdash (–):</w:t>
+        <w:t xml:space="preserve">Endash (–), emdash (—):</w:t>
       </w:r>
       <w:r>
         <w:t xml:space="preserve"> </w:t>
@@ -814,7 +967,7 @@
         <w:rPr>
           <w:rStyle w:val="FootnoteReference"/>
         </w:rPr>
-        <w:footnoteReference w:id="32"/>
+        <w:footnoteReference w:id="33"/>
       </w:r>
       <w:r>
         <w:t xml:space="preserve">:</w:t>
@@ -839,7 +992,7 @@
       <w:r>
         <w:t xml:space="preserve"> </w:t>
       </w:r>
-      <w:hyperlink r:id="rId33">
+      <w:hyperlink r:id="rId34">
         <w:r>
           <w:rPr>
             <w:rStyle w:val="Hyperlink"/>
@@ -934,11 +1087,11 @@
       <w:pPr>
         <w:pStyle w:val="Heading3"/>
       </w:pPr>
-      <w:bookmarkStart w:id="34" w:name="your-turn-1"/>
+      <w:bookmarkStart w:id="35" w:name="your-turn-2"/>
       <w:r>
         <w:t xml:space="preserve">Your turn</w:t>
       </w:r>
-      <w:bookmarkEnd w:id="34"/>
+      <w:bookmarkEnd w:id="35"/>
     </w:p>
     <w:p>
       <w:pPr>
@@ -1075,15 +1228,237 @@
       </w:r>
       <w:r>
         <w:rPr>
+          <w:rStyle w:val="NormalTok"/>
+        </w:rPr>
+        <w:t xml:space="preserve">This document is intended to help you see the effect of markup on a rendered document.</w:t>
+      </w:r>
+      <w:r>
+        <w:br/>
+      </w:r>
+      <w:r>
+        <w:rPr>
+          <w:rStyle w:val="NormalTok"/>
+        </w:rPr>
+        <w:t xml:space="preserve">  </w:t>
+      </w:r>
+      <w:r>
+        <w:br/>
+      </w:r>
+      <w:r>
+        <w:rPr>
+          <w:rStyle w:val="OperatorTok"/>
+        </w:rPr>
+        <w:t xml:space="preserve">*</w:t>
+      </w:r>
+      <w:r>
+        <w:rPr>
+          <w:rStyle w:val="NormalTok"/>
+        </w:rPr>
+        <w:t xml:space="preserve">This is italic text</w:t>
+      </w:r>
+      <w:r>
+        <w:rPr>
+          <w:rStyle w:val="OperatorTok"/>
+        </w:rPr>
+        <w:t xml:space="preserve">*</w:t>
+      </w:r>
+      <w:r>
+        <w:br/>
+      </w:r>
+      <w:r>
+        <w:br/>
+      </w:r>
+      <w:r>
+        <w:rPr>
           <w:rStyle w:val="ErrorTok"/>
         </w:rPr>
+        <w:t xml:space="preserve">**</w:t>
+      </w:r>
+      <w:r>
+        <w:rPr>
+          <w:rStyle w:val="NormalTok"/>
+        </w:rPr>
+        <w:t xml:space="preserve">This is bold text</w:t>
+      </w:r>
+      <w:r>
+        <w:rPr>
+          <w:rStyle w:val="OperatorTok"/>
+        </w:rPr>
+        <w:t xml:space="preserve">**</w:t>
+      </w:r>
+      <w:r>
+        <w:br/>
+      </w:r>
+      <w:r>
+        <w:br/>
+      </w:r>
+      <w:r>
+        <w:rPr>
+          <w:rStyle w:val="StringTok"/>
+        </w:rPr>
+        <w:t xml:space="preserve">`</w:t>
+      </w:r>
+      <w:r>
+        <w:rPr>
+          <w:rStyle w:val="DataTypeTok"/>
+        </w:rPr>
+        <w:t xml:space="preserve">This looks like computer code</w:t>
+      </w:r>
+      <w:r>
+        <w:rPr>
+          <w:rStyle w:val="StringTok"/>
+        </w:rPr>
+        <w:t xml:space="preserve">`</w:t>
+      </w:r>
+      <w:r>
+        <w:br/>
+      </w:r>
+      <w:r>
+        <w:br/>
+      </w:r>
+      <w:r>
+        <w:rPr>
+          <w:rStyle w:val="NormalTok"/>
+        </w:rPr>
+        <w:t xml:space="preserve">What</w:t>
+      </w:r>
+      <w:r>
+        <w:rPr>
+          <w:rStyle w:val="StringTok"/>
+        </w:rPr>
+        <w:t xml:space="preserve">'s the difference between endash--endash and emdash---emdash?</w:t>
+      </w:r>
+      <w:r>
+        <w:br/>
+      </w:r>
+      <w:r>
+        <w:br/>
+      </w:r>
+      <w:r>
+        <w:rPr>
+          <w:rStyle w:val="StringTok"/>
+        </w:rPr>
+        <w:t xml:space="preserve">How can I add a superscript to this? Like this: this^superscript^?</w:t>
+      </w:r>
+      <w:r>
+        <w:br/>
+      </w:r>
+      <w:r>
+        <w:br/>
+      </w:r>
+      <w:r>
+        <w:rPr>
+          <w:rStyle w:val="StringTok"/>
+        </w:rPr>
+        <w:t xml:space="preserve">That'</w:t>
+      </w:r>
+      <w:r>
+        <w:rPr>
+          <w:rStyle w:val="NormalTok"/>
+        </w:rPr>
+        <w:t xml:space="preserve">s a joke </w:t>
+      </w:r>
+      <w:r>
+        <w:rPr>
+          <w:rStyle w:val="ControlFlowTok"/>
+        </w:rPr>
+        <w:t xml:space="preserve">if</w:t>
+      </w:r>
+      <w:r>
+        <w:rPr>
+          <w:rStyle w:val="NormalTok"/>
+        </w:rPr>
+        <w:t xml:space="preserve"> you didn</w:t>
+      </w:r>
+      <w:r>
+        <w:rPr>
+          <w:rStyle w:val="StringTok"/>
+        </w:rPr>
+        <w:t xml:space="preserve">'t get the ~subtext~. </w:t>
+      </w:r>
+      <w:r>
+        <w:br/>
+      </w:r>
+      <w:r>
+        <w:br/>
+      </w:r>
+      <w:r>
+        <w:rPr>
+          <w:rStyle w:val="StringTok"/>
+        </w:rPr>
+        <w:t xml:space="preserve">Wow, two bad jokes in a row. I'</w:t>
+      </w:r>
+      <w:r>
+        <w:rPr>
+          <w:rStyle w:val="NormalTok"/>
+        </w:rPr>
+        <w:t xml:space="preserve">d like to strike </w:t>
+      </w:r>
+      <w:r>
+        <w:rPr>
+          <w:rStyle w:val="OperatorTok"/>
+        </w:rPr>
+        <w:t xml:space="preserve">~</w:t>
+      </w:r>
+      <w:r>
+        <w:rPr>
+          <w:rStyle w:val="ErrorTok"/>
+        </w:rPr>
+        <w:t xml:space="preserve">~</w:t>
+      </w:r>
+      <w:r>
+        <w:rPr>
+          <w:rStyle w:val="NormalTok"/>
+        </w:rPr>
+        <w:t xml:space="preserve">that</w:t>
+      </w:r>
+      <w:r>
+        <w:rPr>
+          <w:rStyle w:val="OperatorTok"/>
+        </w:rPr>
+        <w:t xml:space="preserve">~</w:t>
+      </w:r>
+      <w:r>
+        <w:rPr>
+          <w:rStyle w:val="ErrorTok"/>
+        </w:rPr>
+        <w:t xml:space="preserve">~</w:t>
+      </w:r>
+      <w:r>
+        <w:rPr>
+          <w:rStyle w:val="StringTok"/>
+        </w:rPr>
+        <w:t xml:space="preserve"> </w:t>
+      </w:r>
+      <w:r>
+        <w:rPr>
+          <w:rStyle w:val="NormalTok"/>
+        </w:rPr>
+        <w:t xml:space="preserve">from my memory.</w:t>
+      </w:r>
+      <w:r>
+        <w:br/>
+      </w:r>
+      <w:r>
+        <w:br/>
+      </w:r>
+      <w:r>
+        <w:rPr>
+          <w:rStyle w:val="NormalTok"/>
+        </w:rPr>
+        <w:t xml:space="preserve">I wish I could \</w:t>
+      </w:r>
+      <w:r>
+        <w:rPr>
+          <w:rStyle w:val="OperatorTok"/>
+        </w:rPr>
         <w:t xml:space="preserve">*</w:t>
       </w:r>
       <w:r>
         <w:rPr>
           <w:rStyle w:val="NormalTok"/>
         </w:rPr>
-        <w:t xml:space="preserve">This is italic text</w:t>
+        <w:t xml:space="preserve">escape\</w:t>
       </w:r>
       <w:r>
         <w:rPr>
@@ -1092,6 +1467,18 @@
         <w:t xml:space="preserve">*</w:t>
       </w:r>
       <w:r>
+        <w:rPr>
+          <w:rStyle w:val="StringTok"/>
+        </w:rPr>
+        <w:t xml:space="preserve"> </w:t>
+      </w:r>
+      <w:r>
+        <w:rPr>
+          <w:rStyle w:val="NormalTok"/>
+        </w:rPr>
+        <w:t xml:space="preserve">these bad jokes.</w:t>
+      </w:r>
+      <w:r>
         <w:br/>
       </w:r>
       <w:r>
@@ -1099,237 +1486,21 @@
       </w:r>
       <w:r>
         <w:rPr>
-          <w:rStyle w:val="ErrorTok"/>
-        </w:rPr>
-        <w:t xml:space="preserve">**</w:t>
-      </w:r>
-      <w:r>
-        <w:rPr>
-          <w:rStyle w:val="NormalTok"/>
-        </w:rPr>
-        <w:t xml:space="preserve">This is bold text</w:t>
+          <w:rStyle w:val="NormalTok"/>
+        </w:rPr>
+        <w:t xml:space="preserve">But I guess this will just be an unpleasant footnote</w:t>
       </w:r>
       <w:r>
         <w:rPr>
           <w:rStyle w:val="OperatorTok"/>
         </w:rPr>
-        <w:t xml:space="preserve">**</w:t>
-      </w:r>
-      <w:r>
-        <w:br/>
-      </w:r>
-      <w:r>
-        <w:br/>
-      </w:r>
-      <w:r>
-        <w:rPr>
-          <w:rStyle w:val="StringTok"/>
-        </w:rPr>
-        <w:t xml:space="preserve">`</w:t>
-      </w:r>
-      <w:r>
-        <w:rPr>
-          <w:rStyle w:val="DataTypeTok"/>
-        </w:rPr>
-        <w:t xml:space="preserve">This looks like computer code</w:t>
-      </w:r>
-      <w:r>
-        <w:rPr>
-          <w:rStyle w:val="StringTok"/>
-        </w:rPr>
-        <w:t xml:space="preserve">`</w:t>
-      </w:r>
-      <w:r>
-        <w:br/>
-      </w:r>
-      <w:r>
-        <w:br/>
-      </w:r>
-      <w:r>
-        <w:rPr>
-          <w:rStyle w:val="NormalTok"/>
-        </w:rPr>
-        <w:t xml:space="preserve">What</w:t>
-      </w:r>
-      <w:r>
-        <w:rPr>
-          <w:rStyle w:val="StringTok"/>
-        </w:rPr>
-        <w:t xml:space="preserve">'s the difference between endash--endash and emdash---emdash?</w:t>
-      </w:r>
-      <w:r>
-        <w:br/>
-      </w:r>
-      <w:r>
-        <w:br/>
-      </w:r>
-      <w:r>
-        <w:rPr>
-          <w:rStyle w:val="StringTok"/>
-        </w:rPr>
-        <w:t xml:space="preserve">How can I add a superscript to this? Like this: this^superscript^?</w:t>
-      </w:r>
-      <w:r>
-        <w:br/>
-      </w:r>
-      <w:r>
-        <w:br/>
-      </w:r>
-      <w:r>
-        <w:rPr>
-          <w:rStyle w:val="StringTok"/>
-        </w:rPr>
-        <w:t xml:space="preserve">That'</w:t>
-      </w:r>
-      <w:r>
-        <w:rPr>
-          <w:rStyle w:val="NormalTok"/>
-        </w:rPr>
-        <w:t xml:space="preserve">s a joke </w:t>
-      </w:r>
-      <w:r>
-        <w:rPr>
-          <w:rStyle w:val="ControlFlowTok"/>
-        </w:rPr>
-        <w:t xml:space="preserve">if</w:t>
-      </w:r>
-      <w:r>
-        <w:rPr>
-          <w:rStyle w:val="NormalTok"/>
-        </w:rPr>
-        <w:t xml:space="preserve"> you didn</w:t>
-      </w:r>
-      <w:r>
-        <w:rPr>
-          <w:rStyle w:val="StringTok"/>
-        </w:rPr>
-        <w:t xml:space="preserve">'t get the ~subtext~. </w:t>
-      </w:r>
-      <w:r>
-        <w:br/>
-      </w:r>
-      <w:r>
-        <w:br/>
-      </w:r>
-      <w:r>
-        <w:rPr>
-          <w:rStyle w:val="StringTok"/>
-        </w:rPr>
-        <w:t xml:space="preserve">Wow, two bad jokes in a row. I'</w:t>
-      </w:r>
-      <w:r>
-        <w:rPr>
-          <w:rStyle w:val="NormalTok"/>
-        </w:rPr>
-        <w:t xml:space="preserve">d like to strike </w:t>
-      </w:r>
-      <w:r>
-        <w:rPr>
-          <w:rStyle w:val="OperatorTok"/>
-        </w:rPr>
-        <w:t xml:space="preserve">~</w:t>
-      </w:r>
-      <w:r>
-        <w:rPr>
-          <w:rStyle w:val="ErrorTok"/>
-        </w:rPr>
-        <w:t xml:space="preserve">~</w:t>
-      </w:r>
-      <w:r>
-        <w:rPr>
-          <w:rStyle w:val="NormalTok"/>
-        </w:rPr>
-        <w:t xml:space="preserve">that</w:t>
-      </w:r>
-      <w:r>
-        <w:rPr>
-          <w:rStyle w:val="OperatorTok"/>
-        </w:rPr>
-        <w:t xml:space="preserve">~</w:t>
-      </w:r>
-      <w:r>
-        <w:rPr>
-          <w:rStyle w:val="ErrorTok"/>
-        </w:rPr>
-        <w:t xml:space="preserve">~</w:t>
-      </w:r>
-      <w:r>
-        <w:rPr>
-          <w:rStyle w:val="StringTok"/>
-        </w:rPr>
-        <w:t xml:space="preserve"> </w:t>
-      </w:r>
-      <w:r>
-        <w:rPr>
-          <w:rStyle w:val="NormalTok"/>
-        </w:rPr>
-        <w:t xml:space="preserve">from my memory.</w:t>
-      </w:r>
-      <w:r>
-        <w:br/>
-      </w:r>
-      <w:r>
-        <w:br/>
-      </w:r>
-      <w:r>
-        <w:rPr>
-          <w:rStyle w:val="NormalTok"/>
-        </w:rPr>
-        <w:t xml:space="preserve">I wish I could \</w:t>
-      </w:r>
-      <w:r>
-        <w:rPr>
-          <w:rStyle w:val="OperatorTok"/>
-        </w:rPr>
-        <w:t xml:space="preserve">*</w:t>
-      </w:r>
-      <w:r>
-        <w:rPr>
-          <w:rStyle w:val="NormalTok"/>
-        </w:rPr>
-        <w:t xml:space="preserve">escape\</w:t>
-      </w:r>
-      <w:r>
-        <w:rPr>
-          <w:rStyle w:val="OperatorTok"/>
-        </w:rPr>
-        <w:t xml:space="preserve">*</w:t>
-      </w:r>
-      <w:r>
-        <w:rPr>
-          <w:rStyle w:val="StringTok"/>
-        </w:rPr>
-        <w:t xml:space="preserve"> </w:t>
-      </w:r>
-      <w:r>
-        <w:rPr>
-          <w:rStyle w:val="NormalTok"/>
-        </w:rPr>
-        <w:t xml:space="preserve">these bad jokes.</w:t>
-      </w:r>
-      <w:r>
-        <w:br/>
-      </w:r>
-      <w:r>
-        <w:br/>
-      </w:r>
-      <w:r>
-        <w:rPr>
-          <w:rStyle w:val="NormalTok"/>
-        </w:rPr>
-        <w:t xml:space="preserve">But I guess this will just be an unpleasant footnote</w:t>
-      </w:r>
-      <w:r>
-        <w:rPr>
-          <w:rStyle w:val="OperatorTok"/>
-        </w:rPr>
         <w:t xml:space="preserve">^</w:t>
       </w:r>
       <w:r>
         <w:rPr>
           <w:rStyle w:val="NormalTok"/>
         </w:rPr>
-        <w:t xml:space="preserve">[unpleasand footnote].</w:t>
+        <w:t xml:space="preserve">[unpleasant footnote].</w:t>
       </w:r>
     </w:p>
     <w:p>
@@ -1375,21 +1546,21 @@
       <w:pPr>
         <w:pStyle w:val="Heading2"/>
       </w:pPr>
-      <w:bookmarkStart w:id="35" w:name="numbered-and-unordered-lists"/>
-      <w:r>
-        <w:t xml:space="preserve">Numbered and unordered lists</w:t>
-      </w:r>
-      <w:bookmarkEnd w:id="35"/>
+      <w:bookmarkStart w:id="36" w:name="numberedordered-and-unordered-lists"/>
+      <w:r>
+        <w:t xml:space="preserve">Numbered/ordered and unordered lists</w:t>
+      </w:r>
+      <w:bookmarkEnd w:id="36"/>
     </w:p>
     <w:p>
       <w:pPr>
         <w:pStyle w:val="Heading3"/>
       </w:pPr>
-      <w:bookmarkStart w:id="36" w:name="numbered-lists"/>
-      <w:r>
-        <w:t xml:space="preserve">Numbered lists</w:t>
-      </w:r>
-      <w:bookmarkEnd w:id="36"/>
+      <w:bookmarkStart w:id="37" w:name="numberedordered-lists"/>
+      <w:r>
+        <w:t xml:space="preserve">Numbered/ordered lists</w:t>
+      </w:r>
+      <w:bookmarkEnd w:id="37"/>
     </w:p>
     <w:p>
       <w:pPr>
@@ -1610,7 +1781,7 @@
         <w:t xml:space="preserve"> </w:t>
       </w:r>
       <w:r>
-        <w:t xml:space="preserve">Some text with numbering.</w:t>
+        <w:t xml:space="preserve">A numbered list with subnumbering.</w:t>
       </w:r>
     </w:p>
     <w:p>
@@ -1709,11 +1880,11 @@
       <w:pPr>
         <w:pStyle w:val="Heading3"/>
       </w:pPr>
-      <w:bookmarkStart w:id="37" w:name="unordered-lists"/>
+      <w:bookmarkStart w:id="38" w:name="unordered-lists"/>
       <w:r>
         <w:t xml:space="preserve">Unordered lists</w:t>
       </w:r>
-      <w:bookmarkEnd w:id="37"/>
+      <w:bookmarkEnd w:id="38"/>
     </w:p>
     <w:p>
       <w:pPr>
@@ -1731,7 +1902,7 @@
         <w:rPr>
           <w:rStyle w:val="NormalTok"/>
         </w:rPr>
-        <w:t xml:space="preserve">A numbered list with subnumbering.</w:t>
+        <w:t xml:space="preserve">Some text with bullets.</w:t>
       </w:r>
       <w:r>
         <w:br/>
@@ -2074,18 +2245,87 @@
         <w:pStyle w:val="FirstParagraph"/>
       </w:pPr>
       <w:r>
-        <w:t xml:space="preserve">Note: There must be a line between any text and the *.</w:t>
+        <w:t xml:space="preserve">Notes:</w:t>
+      </w:r>
+    </w:p>
+    <w:p>
+      <w:pPr>
+        <w:pStyle w:val="Compact"/>
+        <w:numPr>
+          <w:numId w:val="1016"/>
+          <w:ilvl w:val="0"/>
+        </w:numPr>
+      </w:pPr>
+      <w:r>
+        <w:t xml:space="preserve">There must be a line between any text and the *.</w:t>
+      </w:r>
+    </w:p>
+    <w:p>
+      <w:pPr>
+        <w:pStyle w:val="Compact"/>
+        <w:numPr>
+          <w:numId w:val="1016"/>
+          <w:ilvl w:val="0"/>
+        </w:numPr>
+      </w:pPr>
+      <w:r>
+        <w:t xml:space="preserve">You can use</w:t>
+      </w:r>
+      <w:r>
+        <w:t xml:space="preserve"> </w:t>
+      </w:r>
+      <w:r>
+        <w:rPr>
+          <w:rStyle w:val="VerbatimChar"/>
+        </w:rPr>
+        <w:t xml:space="preserve">+</w:t>
+      </w:r>
+      <w:r>
+        <w:t xml:space="preserve"> </w:t>
+      </w:r>
+      <w:r>
+        <w:t xml:space="preserve">or</w:t>
+      </w:r>
+      <w:r>
+        <w:t xml:space="preserve"> </w:t>
+      </w:r>
+      <w:r>
+        <w:rPr>
+          <w:rStyle w:val="VerbatimChar"/>
+        </w:rPr>
+        <w:t xml:space="preserve">-</w:t>
+      </w:r>
+      <w:r>
+        <w:t xml:space="preserve"> </w:t>
+      </w:r>
+      <w:r>
+        <w:t xml:space="preserve">instead of</w:t>
+      </w:r>
+      <w:r>
+        <w:t xml:space="preserve"> </w:t>
+      </w:r>
+      <w:r>
+        <w:rPr>
+          <w:rStyle w:val="VerbatimChar"/>
+        </w:rPr>
+        <w:t xml:space="preserve">*</w:t>
+      </w:r>
+      <w:r>
+        <w:t xml:space="preserve"> </w:t>
+      </w:r>
+      <w:r>
+        <w:t xml:space="preserve">when creating unordered lists with the same result.</w:t>
       </w:r>
     </w:p>
     <w:p>
       <w:pPr>
         <w:pStyle w:val="Heading3"/>
       </w:pPr>
-      <w:bookmarkStart w:id="38" w:name="your-turn-2"/>
+      <w:bookmarkStart w:id="39" w:name="your-turn-3"/>
       <w:r>
         <w:t xml:space="preserve">Your turn</w:t>
       </w:r>
-      <w:bookmarkEnd w:id="38"/>
+      <w:bookmarkEnd w:id="39"/>
     </w:p>
     <w:p>
       <w:pPr>
@@ -2099,11 +2339,11 @@
       <w:pPr>
         <w:pStyle w:val="Heading2"/>
       </w:pPr>
-      <w:bookmarkStart w:id="39" w:name="code-chunks"/>
+      <w:bookmarkStart w:id="40" w:name="code-chunks"/>
       <w:r>
         <w:t xml:space="preserve">Code chunks</w:t>
       </w:r>
-      <w:bookmarkEnd w:id="39"/>
+      <w:bookmarkEnd w:id="40"/>
     </w:p>
     <w:p>
       <w:pPr>
@@ -2202,7 +2442,7 @@
       <w:r>
         <w:t xml:space="preserve"> </w:t>
       </w:r>
-      <w:hyperlink r:id="rId40">
+      <w:hyperlink r:id="rId41">
         <w:r>
           <w:rPr>
             <w:rStyle w:val="Hyperlink"/>
@@ -2229,11 +2469,11 @@
       <w:pPr>
         <w:pStyle w:val="Heading3"/>
       </w:pPr>
-      <w:bookmarkStart w:id="41" w:name="chunk-options"/>
+      <w:bookmarkStart w:id="42" w:name="chunk-options"/>
       <w:r>
         <w:t xml:space="preserve">Chunk options</w:t>
       </w:r>
-      <w:bookmarkEnd w:id="41"/>
+      <w:bookmarkEnd w:id="42"/>
     </w:p>
     <w:p>
       <w:pPr>
@@ -2260,9 +2500,9 @@
         <w:t xml:space="preserve">knitr</w:t>
       </w:r>
       <w:r>
-        <w:t xml:space="preserve">, provides a [complete list])(</w:t>
-      </w:r>
-      <w:hyperlink r:id="rId42">
+        <w:t xml:space="preserve">, provides a complete list (</w:t>
+      </w:r>
+      <w:hyperlink r:id="rId43">
         <w:r>
           <w:rPr>
             <w:rStyle w:val="Hyperlink"/>
@@ -2271,38 +2511,35 @@
         </w:r>
       </w:hyperlink>
       <w:r>
-        <w:t xml:space="preserve">) of chunk options on his</w:t>
-      </w:r>
-      <w:r>
-        <w:t xml:space="preserve"> </w:t>
-      </w:r>
-      <w:hyperlink r:id="rId43">
+        <w:t xml:space="preserve">) of chunk options on his website (</w:t>
+      </w:r>
+      <w:hyperlink r:id="rId44">
         <w:r>
           <w:rPr>
             <w:rStyle w:val="Hyperlink"/>
           </w:rPr>
-          <w:t xml:space="preserve">website</w:t>
+          <w:t xml:space="preserve">https://yihui.org/</w:t>
         </w:r>
       </w:hyperlink>
       <w:r>
-        <w:t xml:space="preserve">.</w:t>
+        <w:t xml:space="preserve">).</w:t>
       </w:r>
     </w:p>
     <w:p>
       <w:pPr>
         <w:pStyle w:val="Heading3"/>
       </w:pPr>
-      <w:bookmarkStart w:id="44" w:name="code-evaluation"/>
+      <w:bookmarkStart w:id="45" w:name="code-evaluation"/>
       <w:r>
         <w:t xml:space="preserve">Code evaluation</w:t>
       </w:r>
-      <w:bookmarkEnd w:id="44"/>
-    </w:p>
-    <w:p>
-      <w:pPr>
-        <w:pStyle w:val="Compact"/>
-        <w:numPr>
-          <w:numId w:val="1016"/>
+      <w:bookmarkEnd w:id="45"/>
+    </w:p>
+    <w:p>
+      <w:pPr>
+        <w:pStyle w:val="Compact"/>
+        <w:numPr>
+          <w:numId w:val="1017"/>
           <w:ilvl w:val="0"/>
         </w:numPr>
       </w:pPr>
@@ -2329,7 +2566,7 @@
       <w:pPr>
         <w:pStyle w:val="Compact"/>
         <w:numPr>
-          <w:numId w:val="1017"/>
+          <w:numId w:val="1018"/>
           <w:ilvl w:val="1"/>
         </w:numPr>
       </w:pPr>
@@ -2371,17 +2608,17 @@
       <w:pPr>
         <w:pStyle w:val="Heading3"/>
       </w:pPr>
-      <w:bookmarkStart w:id="45" w:name="text-output"/>
+      <w:bookmarkStart w:id="46" w:name="text-output"/>
       <w:r>
         <w:t xml:space="preserve">Text output</w:t>
       </w:r>
-      <w:bookmarkEnd w:id="45"/>
-    </w:p>
-    <w:p>
-      <w:pPr>
-        <w:pStyle w:val="Compact"/>
-        <w:numPr>
-          <w:numId w:val="1018"/>
+      <w:bookmarkEnd w:id="46"/>
+    </w:p>
+    <w:p>
+      <w:pPr>
+        <w:pStyle w:val="Compact"/>
+        <w:numPr>
+          <w:numId w:val="1019"/>
           <w:ilvl w:val="0"/>
         </w:numPr>
       </w:pPr>
@@ -2402,75 +2639,6 @@
       </w:r>
       <w:r>
         <w:t xml:space="preserve">). A logical value indicating whether the source code should be displayed.</w:t>
-      </w:r>
-    </w:p>
-    <w:p>
-      <w:pPr>
-        <w:pStyle w:val="Compact"/>
-        <w:numPr>
-          <w:numId w:val="1019"/>
-          <w:ilvl w:val="1"/>
-        </w:numPr>
-      </w:pPr>
-      <w:r>
-        <w:t xml:space="preserve">You can also echo</w:t>
-      </w:r>
-      <w:r>
-        <w:t xml:space="preserve"> </w:t>
-      </w:r>
-      <w:r>
-        <w:rPr>
-          <w:b/>
-        </w:rPr>
-        <w:t xml:space="preserve">selected lines</w:t>
-      </w:r>
-      <w:r>
-        <w:t xml:space="preserve"> </w:t>
-      </w:r>
-      <w:r>
-        <w:t xml:space="preserve">if you provide a numeric vector. e.g.,</w:t>
-      </w:r>
-      <w:r>
-        <w:t xml:space="preserve"> </w:t>
-      </w:r>
-      <w:r>
-        <w:rPr>
-          <w:rStyle w:val="VerbatimChar"/>
-        </w:rPr>
-        <w:t xml:space="preserve">echo = 1:3</w:t>
-      </w:r>
-      <w:r>
-        <w:t xml:space="preserve"> </w:t>
-      </w:r>
-      <w:r>
-        <w:t xml:space="preserve">would echolines 1 through 3</w:t>
-      </w:r>
-    </w:p>
-    <w:p>
-      <w:pPr>
-        <w:pStyle w:val="Compact"/>
-        <w:numPr>
-          <w:numId w:val="1018"/>
-          <w:ilvl w:val="0"/>
-        </w:numPr>
-      </w:pPr>
-      <w:r>
-        <w:rPr>
-          <w:rStyle w:val="VerbatimChar"/>
-        </w:rPr>
-        <w:t xml:space="preserve">results</w:t>
-      </w:r>
-      <w:r>
-        <w:t xml:space="preserve">: (</w:t>
-      </w:r>
-      <w:r>
-        <w:rPr>
-          <w:rStyle w:val="VerbatimChar"/>
-        </w:rPr>
-        <w:t xml:space="preserve">'markup'</w:t>
-      </w:r>
-      <w:r>
-        <w:t xml:space="preserve">). Determines hwo the results are displayed.</w:t>
       </w:r>
     </w:p>
     <w:p>
@@ -2482,6 +2650,75 @@
         </w:numPr>
       </w:pPr>
       <w:r>
+        <w:t xml:space="preserve">You can also echo</w:t>
+      </w:r>
+      <w:r>
+        <w:t xml:space="preserve"> </w:t>
+      </w:r>
+      <w:r>
+        <w:rPr>
+          <w:b/>
+        </w:rPr>
+        <w:t xml:space="preserve">selected lines</w:t>
+      </w:r>
+      <w:r>
+        <w:t xml:space="preserve"> </w:t>
+      </w:r>
+      <w:r>
+        <w:t xml:space="preserve">if you provide a numeric vector. e.g.,</w:t>
+      </w:r>
+      <w:r>
+        <w:t xml:space="preserve"> </w:t>
+      </w:r>
+      <w:r>
+        <w:rPr>
+          <w:rStyle w:val="VerbatimChar"/>
+        </w:rPr>
+        <w:t xml:space="preserve">echo = 1:3</w:t>
+      </w:r>
+      <w:r>
+        <w:t xml:space="preserve"> </w:t>
+      </w:r>
+      <w:r>
+        <w:t xml:space="preserve">would echolines 1 through 3</w:t>
+      </w:r>
+    </w:p>
+    <w:p>
+      <w:pPr>
+        <w:pStyle w:val="Compact"/>
+        <w:numPr>
+          <w:numId w:val="1019"/>
+          <w:ilvl w:val="0"/>
+        </w:numPr>
+      </w:pPr>
+      <w:r>
+        <w:rPr>
+          <w:rStyle w:val="VerbatimChar"/>
+        </w:rPr>
+        <w:t xml:space="preserve">results</w:t>
+      </w:r>
+      <w:r>
+        <w:t xml:space="preserve">: (</w:t>
+      </w:r>
+      <w:r>
+        <w:rPr>
+          <w:rStyle w:val="VerbatimChar"/>
+        </w:rPr>
+        <w:t xml:space="preserve">'markup'</w:t>
+      </w:r>
+      <w:r>
+        <w:t xml:space="preserve">). Determines hwo the results are displayed.</w:t>
+      </w:r>
+    </w:p>
+    <w:p>
+      <w:pPr>
+        <w:pStyle w:val="Compact"/>
+        <w:numPr>
+          <w:numId w:val="1021"/>
+          <w:ilvl w:val="1"/>
+        </w:numPr>
+      </w:pPr>
+      <w:r>
         <w:t xml:space="preserve">Other options are</w:t>
       </w:r>
       <w:r>
@@ -2525,7 +2762,7 @@
       <w:pPr>
         <w:pStyle w:val="Compact"/>
         <w:numPr>
-          <w:numId w:val="1018"/>
+          <w:numId w:val="1019"/>
           <w:ilvl w:val="0"/>
         </w:numPr>
       </w:pPr>
@@ -2545,14 +2782,14 @@
         <w:t xml:space="preserve">FALSE</w:t>
       </w:r>
       <w:r>
-        <w:t xml:space="preserve">). A logical value indicating whether the output should be collapsed.</w:t>
-      </w:r>
-    </w:p>
-    <w:p>
-      <w:pPr>
-        <w:pStyle w:val="Compact"/>
-        <w:numPr>
-          <w:numId w:val="1018"/>
+        <w:t xml:space="preserve">). A logical value indicating whether the source and output should be collapsed into a single block.</w:t>
+      </w:r>
+    </w:p>
+    <w:p>
+      <w:pPr>
+        <w:pStyle w:val="Compact"/>
+        <w:numPr>
+          <w:numId w:val="1019"/>
           <w:ilvl w:val="0"/>
         </w:numPr>
       </w:pPr>
@@ -2572,124 +2809,7 @@
         <w:t xml:space="preserve">TRUE</w:t>
       </w:r>
       <w:r>
-        <w:t xml:space="preserve">) A logical value indicating whether to include the chunk output. * Set to</w:t>
-      </w:r>
-      <w:r>
-        <w:t xml:space="preserve"> </w:t>
-      </w:r>
-      <w:r>
-        <w:rPr>
-          <w:rStyle w:val="VerbatimChar"/>
-        </w:rPr>
-        <w:t xml:space="preserve">FALSE</w:t>
-      </w:r>
-      <w:r>
-        <w:t xml:space="preserve"> </w:t>
-      </w:r>
-      <w:r>
-        <w:t xml:space="preserve">when you want something to run but not be shown.</w:t>
-      </w:r>
-    </w:p>
-    <w:p>
-      <w:pPr>
-        <w:pStyle w:val="FirstParagraph"/>
-      </w:pPr>
-      <w:r>
-        <w:t xml:space="preserve">Other options:</w:t>
-      </w:r>
-      <w:r>
-        <w:t xml:space="preserve"> </w:t>
-      </w:r>
-      <w:r>
-        <w:rPr>
-          <w:rStyle w:val="VerbatimChar"/>
-        </w:rPr>
-        <w:t xml:space="preserve">warning</w:t>
-      </w:r>
-      <w:r>
-        <w:t xml:space="preserve">,</w:t>
-      </w:r>
-      <w:r>
-        <w:t xml:space="preserve"> </w:t>
-      </w:r>
-      <w:r>
-        <w:rPr>
-          <w:rStyle w:val="VerbatimChar"/>
-        </w:rPr>
-        <w:t xml:space="preserve">error</w:t>
-      </w:r>
-      <w:r>
-        <w:t xml:space="preserve">,</w:t>
-      </w:r>
-      <w:r>
-        <w:t xml:space="preserve"> </w:t>
-      </w:r>
-      <w:r>
-        <w:rPr>
-          <w:rStyle w:val="VerbatimChar"/>
-        </w:rPr>
-        <w:t xml:space="preserve">messages</w:t>
-      </w:r>
-      <w:r>
-        <w:t xml:space="preserve"> </w:t>
-      </w:r>
-      <w:r>
-        <w:t xml:space="preserve">(TRUE) determine whether warnings, errors, and messages will be displayed, respectively.</w:t>
-      </w:r>
-    </w:p>
-    <w:p>
-      <w:pPr>
-        <w:pStyle w:val="Heading3"/>
-      </w:pPr>
-      <w:bookmarkStart w:id="46" w:name="code-styling"/>
-      <w:r>
-        <w:t xml:space="preserve">Code styling</w:t>
-      </w:r>
-      <w:bookmarkEnd w:id="46"/>
-    </w:p>
-    <w:p>
-      <w:pPr>
-        <w:pStyle w:val="Compact"/>
-        <w:numPr>
-          <w:numId w:val="1021"/>
-          <w:ilvl w:val="0"/>
-        </w:numPr>
-      </w:pPr>
-      <w:r>
-        <w:rPr>
-          <w:rStyle w:val="VerbatimChar"/>
-        </w:rPr>
-        <w:t xml:space="preserve">highlight</w:t>
-      </w:r>
-      <w:r>
-        <w:t xml:space="preserve">: (TRUE) A logical value indicating whether the source code syntax should be highlighted with different colors.</w:t>
-      </w:r>
-    </w:p>
-    <w:p>
-      <w:pPr>
-        <w:pStyle w:val="Compact"/>
-        <w:numPr>
-          <w:numId w:val="1021"/>
-          <w:ilvl w:val="0"/>
-        </w:numPr>
-      </w:pPr>
-      <w:r>
-        <w:rPr>
-          <w:rStyle w:val="VerbatimChar"/>
-        </w:rPr>
-        <w:t xml:space="preserve">comment</w:t>
-      </w:r>
-      <w:r>
-        <w:t xml:space="preserve">: (</w:t>
-      </w:r>
-      <w:r>
-        <w:rPr>
-          <w:rStyle w:val="VerbatimChar"/>
-        </w:rPr>
-        <w:t xml:space="preserve">##</w:t>
-      </w:r>
-      <w:r>
-        <w:t xml:space="preserve">) The text that will be shown prior to evaluated code in the output block.</w:t>
+        <w:t xml:space="preserve">) A logical value indicating whether to include the chunk output.</w:t>
       </w:r>
     </w:p>
     <w:p>
@@ -2701,6 +2821,153 @@
         </w:numPr>
       </w:pPr>
       <w:r>
+        <w:t xml:space="preserve">Set to</w:t>
+      </w:r>
+      <w:r>
+        <w:t xml:space="preserve"> </w:t>
+      </w:r>
+      <w:r>
+        <w:rPr>
+          <w:rStyle w:val="VerbatimChar"/>
+        </w:rPr>
+        <w:t xml:space="preserve">FALSE</w:t>
+      </w:r>
+      <w:r>
+        <w:t xml:space="preserve"> </w:t>
+      </w:r>
+      <w:r>
+        <w:t xml:space="preserve">when you want something to run but not be shown.</w:t>
+      </w:r>
+    </w:p>
+    <w:p>
+      <w:pPr>
+        <w:pStyle w:val="FirstParagraph"/>
+      </w:pPr>
+      <w:r>
+        <w:t xml:space="preserve">Other options:</w:t>
+      </w:r>
+      <w:r>
+        <w:t xml:space="preserve"> </w:t>
+      </w:r>
+      <w:r>
+        <w:rPr>
+          <w:rStyle w:val="VerbatimChar"/>
+        </w:rPr>
+        <w:t xml:space="preserve">warning</w:t>
+      </w:r>
+      <w:r>
+        <w:t xml:space="preserve">,</w:t>
+      </w:r>
+      <w:r>
+        <w:t xml:space="preserve"> </w:t>
+      </w:r>
+      <w:r>
+        <w:rPr>
+          <w:rStyle w:val="VerbatimChar"/>
+        </w:rPr>
+        <w:t xml:space="preserve">error</w:t>
+      </w:r>
+      <w:r>
+        <w:t xml:space="preserve">,</w:t>
+      </w:r>
+      <w:r>
+        <w:t xml:space="preserve"> </w:t>
+      </w:r>
+      <w:r>
+        <w:rPr>
+          <w:rStyle w:val="VerbatimChar"/>
+        </w:rPr>
+        <w:t xml:space="preserve">messages</w:t>
+      </w:r>
+      <w:r>
+        <w:t xml:space="preserve"> </w:t>
+      </w:r>
+      <w:r>
+        <w:t xml:space="preserve">(</w:t>
+      </w:r>
+      <w:r>
+        <w:rPr>
+          <w:rStyle w:val="VerbatimChar"/>
+        </w:rPr>
+        <w:t xml:space="preserve">TRUE</w:t>
+      </w:r>
+      <w:r>
+        <w:t xml:space="preserve">) determine whether warnings, errors, and messages will be displayed, respectively.</w:t>
+      </w:r>
+    </w:p>
+    <w:p>
+      <w:pPr>
+        <w:pStyle w:val="Heading3"/>
+      </w:pPr>
+      <w:bookmarkStart w:id="47" w:name="code-styling"/>
+      <w:r>
+        <w:t xml:space="preserve">Code styling</w:t>
+      </w:r>
+      <w:bookmarkEnd w:id="47"/>
+    </w:p>
+    <w:p>
+      <w:pPr>
+        <w:pStyle w:val="Compact"/>
+        <w:numPr>
+          <w:numId w:val="1023"/>
+          <w:ilvl w:val="0"/>
+        </w:numPr>
+      </w:pPr>
+      <w:r>
+        <w:rPr>
+          <w:rStyle w:val="VerbatimChar"/>
+        </w:rPr>
+        <w:t xml:space="preserve">highlight</w:t>
+      </w:r>
+      <w:r>
+        <w:t xml:space="preserve">: (</w:t>
+      </w:r>
+      <w:r>
+        <w:rPr>
+          <w:rStyle w:val="VerbatimChar"/>
+        </w:rPr>
+        <w:t xml:space="preserve">TRUE</w:t>
+      </w:r>
+      <w:r>
+        <w:t xml:space="preserve">) A logical value indicating whether the source code syntax should be highlighted with different colors.</w:t>
+      </w:r>
+    </w:p>
+    <w:p>
+      <w:pPr>
+        <w:pStyle w:val="Compact"/>
+        <w:numPr>
+          <w:numId w:val="1023"/>
+          <w:ilvl w:val="0"/>
+        </w:numPr>
+      </w:pPr>
+      <w:r>
+        <w:rPr>
+          <w:rStyle w:val="VerbatimChar"/>
+        </w:rPr>
+        <w:t xml:space="preserve">comment</w:t>
+      </w:r>
+      <w:r>
+        <w:t xml:space="preserve">: (</w:t>
+      </w:r>
+      <w:r>
+        <w:rPr>
+          <w:rStyle w:val="VerbatimChar"/>
+        </w:rPr>
+        <w:t xml:space="preserve">##</w:t>
+      </w:r>
+      <w:r>
+        <w:t xml:space="preserve">) The text that will be shown prior to evaluated code in the output block.</w:t>
+      </w:r>
+    </w:p>
+    <w:p>
+      <w:pPr>
+        <w:pStyle w:val="Compact"/>
+        <w:numPr>
+          <w:numId w:val="1024"/>
+          <w:ilvl w:val="1"/>
+        </w:numPr>
+      </w:pPr>
+      <w:r>
         <w:t xml:space="preserve">Use</w:t>
       </w:r>
       <w:r>
@@ -2753,7 +3020,7 @@
       <w:pPr>
         <w:pStyle w:val="Compact"/>
         <w:numPr>
-          <w:numId w:val="1021"/>
+          <w:numId w:val="1023"/>
           <w:ilvl w:val="0"/>
         </w:numPr>
       </w:pPr>
@@ -2764,14 +3031,23 @@
         <w:t xml:space="preserve">tidy</w:t>
       </w:r>
       <w:r>
-        <w:t xml:space="preserve">: (FALSE) A logical value indicating whether the source code be automatically reformatted.</w:t>
-      </w:r>
-    </w:p>
-    <w:p>
-      <w:pPr>
-        <w:pStyle w:val="Compact"/>
-        <w:numPr>
-          <w:numId w:val="1021"/>
+        <w:t xml:space="preserve">: (</w:t>
+      </w:r>
+      <w:r>
+        <w:rPr>
+          <w:rStyle w:val="VerbatimChar"/>
+        </w:rPr>
+        <w:t xml:space="preserve">FALSE</w:t>
+      </w:r>
+      <w:r>
+        <w:t xml:space="preserve">) A logical value indicating whether the source code be automatically reformatted.</w:t>
+      </w:r>
+    </w:p>
+    <w:p>
+      <w:pPr>
+        <w:pStyle w:val="Compact"/>
+        <w:numPr>
+          <w:numId w:val="1023"/>
           <w:ilvl w:val="0"/>
         </w:numPr>
       </w:pPr>
@@ -2782,7 +3058,16 @@
         <w:t xml:space="preserve">tidy.opts</w:t>
       </w:r>
       <w:r>
-        <w:t xml:space="preserve">: (NULL) A list of options that can be used to customize the</w:t>
+        <w:t xml:space="preserve">: (</w:t>
+      </w:r>
+      <w:r>
+        <w:rPr>
+          <w:rStyle w:val="VerbatimChar"/>
+        </w:rPr>
+        <w:t xml:space="preserve">NULL</w:t>
+      </w:r>
+      <w:r>
+        <w:t xml:space="preserve">) A list of options that can be used to customize the</w:t>
       </w:r>
       <w:r>
         <w:t xml:space="preserve"> </w:t>
@@ -2798,70 +3083,6 @@
       </w:r>
       <w:r>
         <w:t xml:space="preserve">option above.</w:t>
-      </w:r>
-    </w:p>
-    <w:p>
-      <w:pPr>
-        <w:pStyle w:val="Compact"/>
-        <w:numPr>
-          <w:numId w:val="1023"/>
-          <w:ilvl w:val="1"/>
-        </w:numPr>
-      </w:pPr>
-      <w:r>
-        <w:t xml:space="preserve">e.g.,</w:t>
-      </w:r>
-      <w:r>
-        <w:t xml:space="preserve"> </w:t>
-      </w:r>
-      <w:r>
-        <w:rPr>
-          <w:rStyle w:val="VerbatimChar"/>
-        </w:rPr>
-        <w:t xml:space="preserve">tidy.opts = list(width.cutoff = 60)</w:t>
-      </w:r>
-      <w:r>
-        <w:t xml:space="preserve"> </w:t>
-      </w:r>
-      <w:r>
-        <w:t xml:space="preserve">controls the length of the code and trys to cute the code lines at 60 characters.</w:t>
-      </w:r>
-    </w:p>
-    <w:p>
-      <w:pPr>
-        <w:pStyle w:val="Heading3"/>
-      </w:pPr>
-      <w:bookmarkStart w:id="47" w:name="plots"/>
-      <w:r>
-        <w:t xml:space="preserve">Plots</w:t>
-      </w:r>
-      <w:bookmarkEnd w:id="47"/>
-    </w:p>
-    <w:p>
-      <w:pPr>
-        <w:pStyle w:val="Compact"/>
-        <w:numPr>
-          <w:numId w:val="1024"/>
-          <w:ilvl w:val="0"/>
-        </w:numPr>
-      </w:pPr>
-      <w:r>
-        <w:rPr>
-          <w:rStyle w:val="VerbatimChar"/>
-        </w:rPr>
-        <w:t xml:space="preserve">fig.show</w:t>
-      </w:r>
-      <w:r>
-        <w:t xml:space="preserve">: (</w:t>
-      </w:r>
-      <w:r>
-        <w:rPr>
-          <w:rStyle w:val="VerbatimChar"/>
-        </w:rPr>
-        <w:t xml:space="preserve">'asis'</w:t>
-      </w:r>
-      <w:r>
-        <w:t xml:space="preserve">). Instructions for displaying plots.</w:t>
       </w:r>
     </w:p>
     <w:p>
@@ -2873,12 +3094,76 @@
         </w:numPr>
       </w:pPr>
       <w:r>
+        <w:t xml:space="preserve">e.g.,</w:t>
+      </w:r>
+      <w:r>
+        <w:t xml:space="preserve"> </w:t>
+      </w:r>
+      <w:r>
+        <w:rPr>
+          <w:rStyle w:val="VerbatimChar"/>
+        </w:rPr>
+        <w:t xml:space="preserve">tidy.opts = list(width.cutoff = 60)</w:t>
+      </w:r>
+      <w:r>
+        <w:t xml:space="preserve"> </w:t>
+      </w:r>
+      <w:r>
+        <w:t xml:space="preserve">controls the length of the code and tries to cut the code lines at 60 characters.</w:t>
+      </w:r>
+    </w:p>
+    <w:p>
+      <w:pPr>
+        <w:pStyle w:val="Heading3"/>
+      </w:pPr>
+      <w:bookmarkStart w:id="48" w:name="plots"/>
+      <w:r>
+        <w:t xml:space="preserve">Plots</w:t>
+      </w:r>
+      <w:bookmarkEnd w:id="48"/>
+    </w:p>
+    <w:p>
+      <w:pPr>
+        <w:pStyle w:val="Compact"/>
+        <w:numPr>
+          <w:numId w:val="1026"/>
+          <w:ilvl w:val="0"/>
+        </w:numPr>
+      </w:pPr>
+      <w:r>
+        <w:rPr>
+          <w:rStyle w:val="VerbatimChar"/>
+        </w:rPr>
+        <w:t xml:space="preserve">fig.show</w:t>
+      </w:r>
+      <w:r>
+        <w:t xml:space="preserve">: (</w:t>
+      </w:r>
+      <w:r>
         <w:rPr>
           <w:rStyle w:val="VerbatimChar"/>
         </w:rPr>
         <w:t xml:space="preserve">'asis'</w:t>
       </w:r>
       <w:r>
+        <w:t xml:space="preserve">). Instructions for displaying plots.</w:t>
+      </w:r>
+    </w:p>
+    <w:p>
+      <w:pPr>
+        <w:pStyle w:val="Compact"/>
+        <w:numPr>
+          <w:numId w:val="1027"/>
+          <w:ilvl w:val="1"/>
+        </w:numPr>
+      </w:pPr>
+      <w:r>
+        <w:rPr>
+          <w:rStyle w:val="VerbatimChar"/>
+        </w:rPr>
+        <w:t xml:space="preserve">'asis'</w:t>
+      </w:r>
+      <w:r>
         <w:t xml:space="preserve">: Show plots in the order and places they would be if executed in the Console.</w:t>
       </w:r>
     </w:p>
@@ -2886,7 +3171,7 @@
       <w:pPr>
         <w:pStyle w:val="Compact"/>
         <w:numPr>
-          <w:numId w:val="1025"/>
+          <w:numId w:val="1027"/>
           <w:ilvl w:val="1"/>
         </w:numPr>
       </w:pPr>
@@ -2904,7 +3189,7 @@
       <w:pPr>
         <w:pStyle w:val="Compact"/>
         <w:numPr>
-          <w:numId w:val="1025"/>
+          <w:numId w:val="1027"/>
           <w:ilvl w:val="1"/>
         </w:numPr>
       </w:pPr>
@@ -2922,7 +3207,7 @@
       <w:pPr>
         <w:pStyle w:val="Compact"/>
         <w:numPr>
-          <w:numId w:val="1025"/>
+          <w:numId w:val="1027"/>
           <w:ilvl w:val="1"/>
         </w:numPr>
       </w:pPr>
@@ -2940,7 +3225,7 @@
       <w:pPr>
         <w:pStyle w:val="Compact"/>
         <w:numPr>
-          <w:numId w:val="1024"/>
+          <w:numId w:val="1026"/>
           <w:ilvl w:val="0"/>
         </w:numPr>
       </w:pPr>
@@ -2967,21 +3252,75 @@
       <w:pPr>
         <w:pStyle w:val="Compact"/>
         <w:numPr>
+          <w:numId w:val="1028"/>
+          <w:ilvl w:val="1"/>
+        </w:numPr>
+      </w:pPr>
+      <w:r>
+        <w:t xml:space="preserve">Allowable values are:</w:t>
+      </w:r>
+      <w:r>
+        <w:t xml:space="preserve"> </w:t>
+      </w:r>
+      <w:r>
+        <w:rPr>
+          <w:rStyle w:val="VerbatimChar"/>
+        </w:rPr>
+        <w:t xml:space="preserve">'default'</w:t>
+      </w:r>
+      <w:r>
+        <w:t xml:space="preserve">,</w:t>
+      </w:r>
+      <w:r>
+        <w:t xml:space="preserve"> </w:t>
+      </w:r>
+      <w:r>
+        <w:rPr>
+          <w:rStyle w:val="VerbatimChar"/>
+        </w:rPr>
+        <w:t xml:space="preserve">'left'</w:t>
+      </w:r>
+      <w:r>
+        <w:t xml:space="preserve">,</w:t>
+      </w:r>
+      <w:r>
+        <w:t xml:space="preserve"> </w:t>
+      </w:r>
+      <w:r>
+        <w:rPr>
+          <w:rStyle w:val="VerbatimChar"/>
+        </w:rPr>
+        <w:t xml:space="preserve">'right'</w:t>
+      </w:r>
+      <w:r>
+        <w:t xml:space="preserve">, and</w:t>
+      </w:r>
+      <w:r>
+        <w:t xml:space="preserve"> </w:t>
+      </w:r>
+      <w:r>
+        <w:rPr>
+          <w:rStyle w:val="VerbatimChar"/>
+        </w:rPr>
+        <w:t xml:space="preserve">'center'</w:t>
+      </w:r>
+      <w:r>
+        <w:t xml:space="preserve">.</w:t>
+      </w:r>
+    </w:p>
+    <w:p>
+      <w:pPr>
+        <w:pStyle w:val="Compact"/>
+        <w:numPr>
           <w:numId w:val="1026"/>
-          <w:ilvl w:val="1"/>
-        </w:numPr>
-      </w:pPr>
-      <w:r>
-        <w:t xml:space="preserve">Allowable values are:</w:t>
-      </w:r>
-      <w:r>
-        <w:t xml:space="preserve"> </w:t>
-      </w:r>
-      <w:r>
-        <w:rPr>
-          <w:rStyle w:val="VerbatimChar"/>
-        </w:rPr>
-        <w:t xml:space="preserve">'default'</w:t>
+          <w:ilvl w:val="0"/>
+        </w:numPr>
+      </w:pPr>
+      <w:r>
+        <w:rPr>
+          <w:rStyle w:val="VerbatimChar"/>
+        </w:rPr>
+        <w:t xml:space="preserve">fig.width</w:t>
       </w:r>
       <w:r>
         <w:t xml:space="preserve">,</w:t>
@@ -2993,41 +3332,17 @@
         <w:rPr>
           <w:rStyle w:val="VerbatimChar"/>
         </w:rPr>
-        <w:t xml:space="preserve">'left'</w:t>
-      </w:r>
-      <w:r>
-        <w:t xml:space="preserve">,</w:t>
-      </w:r>
-      <w:r>
-        <w:t xml:space="preserve"> </w:t>
-      </w:r>
-      <w:r>
-        <w:rPr>
-          <w:rStyle w:val="VerbatimChar"/>
-        </w:rPr>
-        <w:t xml:space="preserve">'right'</w:t>
-      </w:r>
-      <w:r>
-        <w:t xml:space="preserve">, and</w:t>
-      </w:r>
-      <w:r>
-        <w:t xml:space="preserve"> </w:t>
-      </w:r>
-      <w:r>
-        <w:rPr>
-          <w:rStyle w:val="VerbatimChar"/>
-        </w:rPr>
-        <w:t xml:space="preserve">'center'</w:t>
-      </w:r>
-      <w:r>
-        <w:t xml:space="preserve">.</w:t>
-      </w:r>
-    </w:p>
-    <w:p>
-      <w:pPr>
-        <w:pStyle w:val="Compact"/>
-        <w:numPr>
-          <w:numId w:val="1024"/>
+        <w:t xml:space="preserve">fig.height</w:t>
+      </w:r>
+      <w:r>
+        <w:t xml:space="preserve">: (7). A numeric value indicating the width and height of the result figures.</w:t>
+      </w:r>
+    </w:p>
+    <w:p>
+      <w:pPr>
+        <w:pStyle w:val="Compact"/>
+        <w:numPr>
+          <w:numId w:val="1026"/>
           <w:ilvl w:val="0"/>
         </w:numPr>
       </w:pPr>
@@ -3035,51 +3350,30 @@
         <w:rPr>
           <w:rStyle w:val="VerbatimChar"/>
         </w:rPr>
-        <w:t xml:space="preserve">fig.width</w:t>
-      </w:r>
-      <w:r>
-        <w:t xml:space="preserve">,</w:t>
-      </w:r>
-      <w:r>
-        <w:t xml:space="preserve"> </w:t>
-      </w:r>
-      <w:r>
-        <w:rPr>
-          <w:rStyle w:val="VerbatimChar"/>
-        </w:rPr>
-        <w:t xml:space="preserve">fig.height</w:t>
-      </w:r>
-      <w:r>
-        <w:t xml:space="preserve">: (7). A numeric value indicating the width and height of the result figures.</w:t>
-      </w:r>
-    </w:p>
-    <w:p>
-      <w:pPr>
-        <w:pStyle w:val="Compact"/>
-        <w:numPr>
-          <w:numId w:val="1024"/>
-          <w:ilvl w:val="0"/>
-        </w:numPr>
-      </w:pPr>
-      <w:r>
-        <w:rPr>
-          <w:rStyle w:val="VerbatimChar"/>
-        </w:rPr>
         <w:t xml:space="preserve">fig.cap</w:t>
       </w:r>
       <w:r>
-        <w:t xml:space="preserve">: (NULL). A caption for the figure.</w:t>
+        <w:t xml:space="preserve">: (</w:t>
+      </w:r>
+      <w:r>
+        <w:rPr>
+          <w:rStyle w:val="VerbatimChar"/>
+        </w:rPr>
+        <w:t xml:space="preserve">NULL</w:t>
+      </w:r>
+      <w:r>
+        <w:t xml:space="preserve">). A caption for the figure.</w:t>
       </w:r>
     </w:p>
     <w:p>
       <w:pPr>
         <w:pStyle w:val="Heading3"/>
       </w:pPr>
-      <w:bookmarkStart w:id="48" w:name="your-turn-3"/>
+      <w:bookmarkStart w:id="49" w:name="your-turn-4"/>
       <w:r>
         <w:t xml:space="preserve">Your turn</w:t>
       </w:r>
-      <w:bookmarkEnd w:id="48"/>
+      <w:bookmarkEnd w:id="49"/>
     </w:p>
     <w:p>
       <w:pPr>
@@ -3091,7 +3385,7 @@
       <w:r>
         <w:t xml:space="preserve"> </w:t>
       </w:r>
-      <w:hyperlink r:id="rId49">
+      <w:hyperlink r:id="rId50">
         <w:r>
           <w:rPr>
             <w:rStyle w:val="Hyperlink"/>
@@ -3103,24 +3397,24 @@
         <w:t xml:space="preserve"> </w:t>
       </w:r>
       <w:r>
-        <w:t xml:space="preserve">into an R Markdown document and then Knit the file to see visual examples of teh options described above.</w:t>
+        <w:t xml:space="preserve">into an R Markdown document and then Knit the file to see visual examples of the options described above.</w:t>
       </w:r>
     </w:p>
     <w:p>
       <w:pPr>
         <w:pStyle w:val="Heading3"/>
       </w:pPr>
-      <w:bookmarkStart w:id="50" w:name="some-general-options-not-discussed"/>
+      <w:bookmarkStart w:id="51" w:name="some-general-options-not-discussed"/>
       <w:r>
         <w:t xml:space="preserve">Some general options not discussed</w:t>
       </w:r>
-      <w:bookmarkEnd w:id="50"/>
-    </w:p>
-    <w:p>
-      <w:pPr>
-        <w:pStyle w:val="Compact"/>
-        <w:numPr>
-          <w:numId w:val="1027"/>
+      <w:bookmarkEnd w:id="51"/>
+    </w:p>
+    <w:p>
+      <w:pPr>
+        <w:pStyle w:val="Compact"/>
+        <w:numPr>
+          <w:numId w:val="1029"/>
           <w:ilvl w:val="0"/>
         </w:numPr>
       </w:pPr>
@@ -3132,7 +3426,7 @@
       <w:pPr>
         <w:pStyle w:val="Compact"/>
         <w:numPr>
-          <w:numId w:val="1027"/>
+          <w:numId w:val="1029"/>
           <w:ilvl w:val="0"/>
         </w:numPr>
       </w:pPr>
@@ -3142,7 +3436,7 @@
       <w:r>
         <w:t xml:space="preserve"> </w:t>
       </w:r>
-      <w:hyperlink r:id="rId51">
+      <w:hyperlink r:id="rId52">
         <w:r>
           <w:rPr>
             <w:rStyle w:val="Hyperlink"/>
@@ -3158,11 +3452,11 @@
       <w:pPr>
         <w:pStyle w:val="Heading3"/>
       </w:pPr>
-      <w:bookmarkStart w:id="52" w:name="inline-code"/>
+      <w:bookmarkStart w:id="53" w:name="inline-code"/>
       <w:r>
         <w:t xml:space="preserve">Inline code</w:t>
       </w:r>
-      <w:bookmarkEnd w:id="52"/>
+      <w:bookmarkEnd w:id="53"/>
     </w:p>
     <w:p>
       <w:pPr>
@@ -3209,20 +3503,20 @@
     </w:p>
     <w:p>
       <w:pPr>
-        <w:pStyle w:val="Heading2"/>
-      </w:pPr>
-      <w:bookmarkStart w:id="53" w:name="yaml-header"/>
-      <w:r>
-        <w:t xml:space="preserve">YAML header</w:t>
-      </w:r>
-      <w:bookmarkEnd w:id="53"/>
+        <w:pStyle w:val="Heading3"/>
+      </w:pPr>
+      <w:bookmarkStart w:id="54" w:name="tables"/>
+      <w:r>
+        <w:t xml:space="preserve">Tables</w:t>
+      </w:r>
+      <w:bookmarkEnd w:id="54"/>
     </w:p>
     <w:p>
       <w:pPr>
         <w:pStyle w:val="FirstParagraph"/>
       </w:pPr>
       <w:r>
-        <w:t xml:space="preserve">The YAML (Yet Another Markdown Language) header controls many aspects of the document below. Unless you’re using R Markdown for advanced purposes (books, blogs, websites, running the same file with multiple input parameters) then you probably don’t need to know a lot about the YAML header at this stage.</w:t>
+        <w:t xml:space="preserve">By default, R will print tables (like data frames) exactly like you would see them in the Console output.</w:t>
       </w:r>
     </w:p>
     <w:p>
@@ -3230,169 +3524,125 @@
         <w:pStyle w:val="BodyText"/>
       </w:pPr>
       <w:r>
-        <w:t xml:space="preserve">And if you do need to know about the YAML header in detail, then you probably need a more advanced introduction to R Markdown!</w:t>
-      </w:r>
-    </w:p>
-    <w:p>
-      <w:pPr>
-        <w:pStyle w:val="Heading3"/>
-      </w:pPr>
-      <w:bookmarkStart w:id="54" w:name="references"/>
-      <w:r>
-        <w:t xml:space="preserve">References</w:t>
-      </w:r>
-      <w:bookmarkEnd w:id="54"/>
+        <w:t xml:space="preserve">For example:</w:t>
+      </w:r>
+    </w:p>
+    <w:p>
+      <w:pPr>
+        <w:pStyle w:val="SourceCode"/>
+      </w:pPr>
+      <w:r>
+        <w:rPr>
+          <w:rStyle w:val="VerbatimChar"/>
+        </w:rPr>
+        <w:t xml:space="preserve">```{r}</w:t>
+      </w:r>
+      <w:r>
+        <w:br/>
+      </w:r>
+      <w:r>
+        <w:rPr>
+          <w:rStyle w:val="VerbatimChar"/>
+        </w:rPr>
+        <w:t xml:space="preserve">head(cars)</w:t>
+      </w:r>
+      <w:r>
+        <w:br/>
+      </w:r>
+      <w:r>
+        <w:rPr>
+          <w:rStyle w:val="VerbatimChar"/>
+        </w:rPr>
+        <w:t xml:space="preserve">```</w:t>
+      </w:r>
+    </w:p>
+    <w:p>
+      <w:pPr>
+        <w:pStyle w:val="SourceCode"/>
+      </w:pPr>
+      <w:r>
+        <w:rPr>
+          <w:rStyle w:val="KeywordTok"/>
+        </w:rPr>
+        <w:t xml:space="preserve">head</w:t>
+      </w:r>
+      <w:r>
+        <w:rPr>
+          <w:rStyle w:val="NormalTok"/>
+        </w:rPr>
+        <w:t xml:space="preserve">(cars)</w:t>
+      </w:r>
+    </w:p>
+    <w:p>
+      <w:pPr>
+        <w:pStyle w:val="SourceCode"/>
+      </w:pPr>
+      <w:r>
+        <w:rPr>
+          <w:rStyle w:val="VerbatimChar"/>
+        </w:rPr>
+        <w:t xml:space="preserve">##   speed dist</w:t>
+      </w:r>
+      <w:r>
+        <w:br/>
+      </w:r>
+      <w:r>
+        <w:rPr>
+          <w:rStyle w:val="VerbatimChar"/>
+        </w:rPr>
+        <w:t xml:space="preserve">## 1     4    2</w:t>
+      </w:r>
+      <w:r>
+        <w:br/>
+      </w:r>
+      <w:r>
+        <w:rPr>
+          <w:rStyle w:val="VerbatimChar"/>
+        </w:rPr>
+        <w:t xml:space="preserve">## 2     4   10</w:t>
+      </w:r>
+      <w:r>
+        <w:br/>
+      </w:r>
+      <w:r>
+        <w:rPr>
+          <w:rStyle w:val="VerbatimChar"/>
+        </w:rPr>
+        <w:t xml:space="preserve">## 3     7    4</w:t>
+      </w:r>
+      <w:r>
+        <w:br/>
+      </w:r>
+      <w:r>
+        <w:rPr>
+          <w:rStyle w:val="VerbatimChar"/>
+        </w:rPr>
+        <w:t xml:space="preserve">## 4     7   22</w:t>
+      </w:r>
+      <w:r>
+        <w:br/>
+      </w:r>
+      <w:r>
+        <w:rPr>
+          <w:rStyle w:val="VerbatimChar"/>
+        </w:rPr>
+        <w:t xml:space="preserve">## 5     8   16</w:t>
+      </w:r>
+      <w:r>
+        <w:br/>
+      </w:r>
+      <w:r>
+        <w:rPr>
+          <w:rStyle w:val="VerbatimChar"/>
+        </w:rPr>
+        <w:t xml:space="preserve">## 6     9   10</w:t>
+      </w:r>
     </w:p>
     <w:p>
       <w:pPr>
         <w:pStyle w:val="FirstParagraph"/>
       </w:pPr>
       <w:r>
-        <w:t xml:space="preserve">You can add a bibliography to your document using the YAML.</w:t>
-      </w:r>
-    </w:p>
-    <w:p>
-      <w:pPr>
-        <w:pStyle w:val="Heading2"/>
-      </w:pPr>
-      <w:bookmarkStart w:id="55" w:name="tables"/>
-      <w:r>
-        <w:t xml:space="preserve">Tables</w:t>
-      </w:r>
-      <w:bookmarkEnd w:id="55"/>
-    </w:p>
-    <w:p>
-      <w:pPr>
-        <w:pStyle w:val="FirstParagraph"/>
-      </w:pPr>
-      <w:r>
-        <w:t xml:space="preserve">By default, R will print tables (like data frames) exactly like you would see them in the Console output.</w:t>
-      </w:r>
-    </w:p>
-    <w:p>
-      <w:pPr>
-        <w:pStyle w:val="BodyText"/>
-      </w:pPr>
-      <w:r>
-        <w:t xml:space="preserve">For example:</w:t>
-      </w:r>
-    </w:p>
-    <w:p>
-      <w:pPr>
-        <w:pStyle w:val="SourceCode"/>
-      </w:pPr>
-      <w:r>
-        <w:rPr>
-          <w:rStyle w:val="VerbatimChar"/>
-        </w:rPr>
-        <w:t xml:space="preserve">```{r}</w:t>
-      </w:r>
-      <w:r>
-        <w:br/>
-      </w:r>
-      <w:r>
-        <w:rPr>
-          <w:rStyle w:val="VerbatimChar"/>
-        </w:rPr>
-        <w:t xml:space="preserve">head(cars)</w:t>
-      </w:r>
-      <w:r>
-        <w:br/>
-      </w:r>
-      <w:r>
-        <w:rPr>
-          <w:rStyle w:val="VerbatimChar"/>
-        </w:rPr>
-        <w:t xml:space="preserve">```</w:t>
-      </w:r>
-    </w:p>
-    <w:p>
-      <w:pPr>
-        <w:pStyle w:val="SourceCode"/>
-      </w:pPr>
-      <w:r>
-        <w:rPr>
-          <w:rStyle w:val="KeywordTok"/>
-        </w:rPr>
-        <w:t xml:space="preserve">head</w:t>
-      </w:r>
-      <w:r>
-        <w:rPr>
-          <w:rStyle w:val="NormalTok"/>
-        </w:rPr>
-        <w:t xml:space="preserve">(cars)</w:t>
-      </w:r>
-    </w:p>
-    <w:p>
-      <w:pPr>
-        <w:pStyle w:val="SourceCode"/>
-      </w:pPr>
-      <w:r>
-        <w:rPr>
-          <w:rStyle w:val="VerbatimChar"/>
-        </w:rPr>
-        <w:t xml:space="preserve">##   speed dist</w:t>
-      </w:r>
-      <w:r>
-        <w:br/>
-      </w:r>
-      <w:r>
-        <w:rPr>
-          <w:rStyle w:val="VerbatimChar"/>
-        </w:rPr>
-        <w:t xml:space="preserve">## 1     4    2</w:t>
-      </w:r>
-      <w:r>
-        <w:br/>
-      </w:r>
-      <w:r>
-        <w:rPr>
-          <w:rStyle w:val="VerbatimChar"/>
-        </w:rPr>
-        <w:t xml:space="preserve">## 2     4   10</w:t>
-      </w:r>
-      <w:r>
-        <w:br/>
-      </w:r>
-      <w:r>
-        <w:rPr>
-          <w:rStyle w:val="VerbatimChar"/>
-        </w:rPr>
-        <w:t xml:space="preserve">## 3     7    4</w:t>
-      </w:r>
-      <w:r>
-        <w:br/>
-      </w:r>
-      <w:r>
-        <w:rPr>
-          <w:rStyle w:val="VerbatimChar"/>
-        </w:rPr>
-        <w:t xml:space="preserve">## 4     7   22</w:t>
-      </w:r>
-      <w:r>
-        <w:br/>
-      </w:r>
-      <w:r>
-        <w:rPr>
-          <w:rStyle w:val="VerbatimChar"/>
-        </w:rPr>
-        <w:t xml:space="preserve">## 5     8   16</w:t>
-      </w:r>
-      <w:r>
-        <w:br/>
-      </w:r>
-      <w:r>
-        <w:rPr>
-          <w:rStyle w:val="VerbatimChar"/>
-        </w:rPr>
-        <w:t xml:space="preserve">## 6     9   10</w:t>
-      </w:r>
-    </w:p>
-    <w:p>
-      <w:pPr>
-        <w:pStyle w:val="FirstParagraph"/>
-      </w:pPr>
-      <w:r>
         <w:t xml:space="preserve">The formatting can be improved with the</w:t>
       </w:r>
       <w:r>
@@ -3415,7 +3665,7 @@
       </w:r>
       <w:r>
         <w:rPr>
-          <w:rStyle w:val="VerbatimChar"/>
+          <w:b/>
         </w:rPr>
         <w:t xml:space="preserve">knitr</w:t>
       </w:r>
@@ -3736,11 +3986,354 @@
       <w:pPr>
         <w:pStyle w:val="Heading2"/>
       </w:pPr>
-      <w:bookmarkStart w:id="56" w:name="producing-different-document-types"/>
+      <w:bookmarkStart w:id="55" w:name="yaml-header"/>
+      <w:r>
+        <w:t xml:space="preserve">YAML header</w:t>
+      </w:r>
+      <w:bookmarkEnd w:id="55"/>
+    </w:p>
+    <w:p>
+      <w:pPr>
+        <w:pStyle w:val="FirstParagraph"/>
+      </w:pPr>
+      <w:r>
+        <w:t xml:space="preserve">The YAML (Yet Another Markdown Language) header controls many aspects of the R Markdown document.</w:t>
+      </w:r>
+      <w:r>
+        <w:t xml:space="preserve"> </w:t>
+      </w:r>
+      <w:r>
+        <w:t xml:space="preserve">Unless you’re using R Markdown for advanced purposes (books, blogs, websites, running the same file with multiple input parameters) then you probably don’t need to know a lot about the YAML header at this stage.</w:t>
+      </w:r>
+    </w:p>
+    <w:p>
+      <w:pPr>
+        <w:pStyle w:val="BodyText"/>
+      </w:pPr>
+      <w:r>
+        <w:t xml:space="preserve">And if you do need to know about the YAML header in detail, then you probably need a more advanced introduction to R Markdown!</w:t>
+      </w:r>
+    </w:p>
+    <w:p>
+      <w:pPr>
+        <w:pStyle w:val="Heading3"/>
+      </w:pPr>
+      <w:bookmarkStart w:id="56" w:name="references"/>
+      <w:r>
+        <w:t xml:space="preserve">References</w:t>
+      </w:r>
+      <w:bookmarkEnd w:id="56"/>
+    </w:p>
+    <w:p>
+      <w:pPr>
+        <w:pStyle w:val="FirstParagraph"/>
+      </w:pPr>
+      <w:r>
+        <w:t xml:space="preserve">You can add a bibliography to your document using the YAML header.</w:t>
+      </w:r>
+    </w:p>
+    <w:p>
+      <w:pPr>
+        <w:pStyle w:val="BodyText"/>
+      </w:pPr>
+      <w:r>
+        <w:t xml:space="preserve">You need to add something like the following to the header:</w:t>
+      </w:r>
+    </w:p>
+    <w:p>
+      <w:pPr>
+        <w:pStyle w:val="SourceCode"/>
+      </w:pPr>
+      <w:r>
+        <w:rPr>
+          <w:rStyle w:val="NormalTok"/>
+        </w:rPr>
+        <w:t xml:space="preserve">bibliography</w:t>
+      </w:r>
+      <w:r>
+        <w:rPr>
+          <w:rStyle w:val="OperatorTok"/>
+        </w:rPr>
+        <w:t xml:space="preserve">:</w:t>
+      </w:r>
+      <w:r>
+        <w:rPr>
+          <w:rStyle w:val="StringTok"/>
+        </w:rPr>
+        <w:t xml:space="preserve"> </w:t>
+      </w:r>
+      <w:r>
+        <w:rPr>
+          <w:rStyle w:val="NormalTok"/>
+        </w:rPr>
+        <w:t xml:space="preserve">filename.filetype</w:t>
+      </w:r>
+    </w:p>
+    <w:p>
+      <w:pPr>
+        <w:pStyle w:val="FirstParagraph"/>
+      </w:pPr>
+      <w:r>
+        <w:t xml:space="preserve">Many bibliography types are supported. A list of supported file types is currently available at</w:t>
+      </w:r>
+      <w:r>
+        <w:t xml:space="preserve"> </w:t>
+      </w:r>
+      <w:hyperlink r:id="rId57">
+        <w:r>
+          <w:rPr>
+            <w:rStyle w:val="Hyperlink"/>
+          </w:rPr>
+          <w:t xml:space="preserve">https://rmarkdown.rstudio.com/authoring_bibliographies_and_citations.html</w:t>
+        </w:r>
+      </w:hyperlink>
+    </w:p>
+    <w:p>
+      <w:pPr>
+        <w:pStyle w:val="BodyText"/>
+      </w:pPr>
+      <w:r>
+        <w:t xml:space="preserve">Citations must be placed in square brackets.</w:t>
+      </w:r>
+    </w:p>
+    <w:p>
+      <w:pPr>
+        <w:pStyle w:val="Compact"/>
+        <w:numPr>
+          <w:numId w:val="1030"/>
+          <w:ilvl w:val="0"/>
+        </w:numPr>
+      </w:pPr>
+      <w:r>
+        <w:t xml:space="preserve">Multiple citations should be separated by semicolons.</w:t>
+      </w:r>
+    </w:p>
+    <w:p>
+      <w:pPr>
+        <w:pStyle w:val="FirstParagraph"/>
+      </w:pPr>
+      <w:r>
+        <w:t xml:space="preserve">A citation will have a key associated with it in the bibliography file, and you must use</w:t>
+      </w:r>
+      <w:r>
+        <w:t xml:space="preserve"> </w:t>
+      </w:r>
+      <w:r>
+        <w:rPr>
+          <w:rStyle w:val="VerbatimChar"/>
+        </w:rPr>
+        <w:t xml:space="preserve">@key</w:t>
+      </w:r>
+      <w:r>
+        <w:t xml:space="preserve"> </w:t>
+      </w:r>
+      <w:r>
+        <w:t xml:space="preserve">to cite the relevant reference.</w:t>
+      </w:r>
+    </w:p>
+    <w:p>
+      <w:pPr>
+        <w:pStyle w:val="BodyText"/>
+      </w:pPr>
+      <w:r>
+        <w:t xml:space="preserve">Here are some examples from the R Studio website:</w:t>
+      </w:r>
+    </w:p>
+    <w:p>
+      <w:pPr>
+        <w:pStyle w:val="SourceCode"/>
+      </w:pPr>
+      <w:r>
+        <w:rPr>
+          <w:rStyle w:val="NormalTok"/>
+        </w:rPr>
+        <w:t xml:space="preserve">Blah blah [see </w:t>
+      </w:r>
+      <w:r>
+        <w:rPr>
+          <w:rStyle w:val="OperatorTok"/>
+        </w:rPr>
+        <w:t xml:space="preserve">@</w:t>
+      </w:r>
+      <w:r>
+        <w:rPr>
+          <w:rStyle w:val="NormalTok"/>
+        </w:rPr>
+        <w:t xml:space="preserve">doe99, pp. </w:t>
+      </w:r>
+      <w:r>
+        <w:rPr>
+          <w:rStyle w:val="DecValTok"/>
+        </w:rPr>
+        <w:t xml:space="preserve">33-35</w:t>
+      </w:r>
+      <w:r>
+        <w:rPr>
+          <w:rStyle w:val="NormalTok"/>
+        </w:rPr>
+        <w:t xml:space="preserve">; also </w:t>
+      </w:r>
+      <w:r>
+        <w:rPr>
+          <w:rStyle w:val="OperatorTok"/>
+        </w:rPr>
+        <w:t xml:space="preserve">@</w:t>
+      </w:r>
+      <w:r>
+        <w:rPr>
+          <w:rStyle w:val="NormalTok"/>
+        </w:rPr>
+        <w:t xml:space="preserve">smith04, ch. </w:t>
+      </w:r>
+      <w:r>
+        <w:rPr>
+          <w:rStyle w:val="DecValTok"/>
+        </w:rPr>
+        <w:t xml:space="preserve">1</w:t>
+      </w:r>
+      <w:r>
+        <w:rPr>
+          <w:rStyle w:val="NormalTok"/>
+        </w:rPr>
+        <w:t xml:space="preserve">].</w:t>
+      </w:r>
+      <w:r>
+        <w:br/>
+      </w:r>
+      <w:r>
+        <w:br/>
+      </w:r>
+      <w:r>
+        <w:rPr>
+          <w:rStyle w:val="NormalTok"/>
+        </w:rPr>
+        <w:t xml:space="preserve">Blah blah [</w:t>
+      </w:r>
+      <w:r>
+        <w:rPr>
+          <w:rStyle w:val="OperatorTok"/>
+        </w:rPr>
+        <w:t xml:space="preserve">@</w:t>
+      </w:r>
+      <w:r>
+        <w:rPr>
+          <w:rStyle w:val="NormalTok"/>
+        </w:rPr>
+        <w:t xml:space="preserve">doe99, pp. </w:t>
+      </w:r>
+      <w:r>
+        <w:rPr>
+          <w:rStyle w:val="DecValTok"/>
+        </w:rPr>
+        <w:t xml:space="preserve">33-35</w:t>
+      </w:r>
+      <w:r>
+        <w:rPr>
+          <w:rStyle w:val="NormalTok"/>
+        </w:rPr>
+        <w:t xml:space="preserve">, </w:t>
+      </w:r>
+      <w:r>
+        <w:rPr>
+          <w:rStyle w:val="DecValTok"/>
+        </w:rPr>
+        <w:t xml:space="preserve">38-39</w:t>
+      </w:r>
+      <w:r>
+        <w:rPr>
+          <w:rStyle w:val="NormalTok"/>
+        </w:rPr>
+        <w:t xml:space="preserve"> and </w:t>
+      </w:r>
+      <w:r>
+        <w:rPr>
+          <w:rStyle w:val="OperatorTok"/>
+        </w:rPr>
+        <w:t xml:space="preserve">*</w:t>
+      </w:r>
+      <w:r>
+        <w:rPr>
+          <w:rStyle w:val="NormalTok"/>
+        </w:rPr>
+        <w:t xml:space="preserve">passim</w:t>
+      </w:r>
+      <w:r>
+        <w:rPr>
+          <w:rStyle w:val="OperatorTok"/>
+        </w:rPr>
+        <w:t xml:space="preserve">*</w:t>
+      </w:r>
+      <w:r>
+        <w:rPr>
+          <w:rStyle w:val="NormalTok"/>
+        </w:rPr>
+        <w:t xml:space="preserve">].</w:t>
+      </w:r>
+      <w:r>
+        <w:br/>
+      </w:r>
+      <w:r>
+        <w:br/>
+      </w:r>
+      <w:r>
+        <w:rPr>
+          <w:rStyle w:val="NormalTok"/>
+        </w:rPr>
+        <w:t xml:space="preserve">Blah blah [</w:t>
+      </w:r>
+      <w:r>
+        <w:rPr>
+          <w:rStyle w:val="OperatorTok"/>
+        </w:rPr>
+        <w:t xml:space="preserve">@</w:t>
+      </w:r>
+      <w:r>
+        <w:rPr>
+          <w:rStyle w:val="NormalTok"/>
+        </w:rPr>
+        <w:t xml:space="preserve">smith04; </w:t>
+      </w:r>
+      <w:r>
+        <w:rPr>
+          <w:rStyle w:val="OperatorTok"/>
+        </w:rPr>
+        <w:t xml:space="preserve">@</w:t>
+      </w:r>
+      <w:r>
+        <w:rPr>
+          <w:rStyle w:val="NormalTok"/>
+        </w:rPr>
+        <w:t xml:space="preserve">doe99].</w:t>
+      </w:r>
+    </w:p>
+    <w:p>
+      <w:pPr>
+        <w:pStyle w:val="FirstParagraph"/>
+      </w:pPr>
+      <w:r>
+        <w:t xml:space="preserve">Many for details about bibliographies with R Markdown are available on the R Studio website, and are currently found at</w:t>
+      </w:r>
+      <w:r>
+        <w:t xml:space="preserve"> </w:t>
+      </w:r>
+      <w:hyperlink r:id="rId57">
+        <w:r>
+          <w:rPr>
+            <w:rStyle w:val="Hyperlink"/>
+          </w:rPr>
+          <w:t xml:space="preserve">https://rmarkdown.rstudio.com/authoring_bibliographies_and_citations.html</w:t>
+        </w:r>
+      </w:hyperlink>
+    </w:p>
+    <w:p>
+      <w:pPr>
+        <w:pStyle w:val="Heading3"/>
+      </w:pPr>
+      <w:bookmarkStart w:id="58" w:name="producing-different-document-types"/>
       <w:r>
         <w:t xml:space="preserve">Producing different document types</w:t>
       </w:r>
-      <w:bookmarkEnd w:id="56"/>
+      <w:bookmarkEnd w:id="58"/>
     </w:p>
     <w:p>
       <w:pPr>
@@ -3773,29 +4366,166 @@
         <w:pStyle w:val="BodyText"/>
       </w:pPr>
       <w:r>
-        <w:t xml:space="preserve">e.g. adding/updating</w:t>
-      </w:r>
-      <w:r>
-        <w:t xml:space="preserve"> </w:t>
-      </w:r>
-      <w:r>
-        <w:rPr>
-          <w:rStyle w:val="VerbatimChar"/>
-        </w:rPr>
-        <w:t xml:space="preserve">output:   pdf_document: default   html_notebook: default   html_document:     df_print: paged   word_document: default</w:t>
-      </w:r>
-      <w:r>
-        <w:t xml:space="preserve"> </w:t>
-      </w:r>
-      <w:r>
-        <w:t xml:space="preserve">in the YAML header will produce a a pdf document, and html notebook, and an html document, and a Microsoft Word document, all with one click of the Knit button!</w:t>
-      </w:r>
-    </w:p>
-    <w:p>
-      <w:pPr>
-        <w:pStyle w:val="Compact"/>
-        <w:numPr>
-          <w:numId w:val="1028"/>
+        <w:t xml:space="preserve">Adding the following code in the YAML header will produce a pdf document, an html notebook, an html document, and a Microsoft Word document, all with one click of the Knit button!</w:t>
+      </w:r>
+    </w:p>
+    <w:p>
+      <w:pPr>
+        <w:pStyle w:val="SourceCode"/>
+      </w:pPr>
+      <w:r>
+        <w:rPr>
+          <w:rStyle w:val="NormalTok"/>
+        </w:rPr>
+        <w:t xml:space="preserve">output</w:t>
+      </w:r>
+      <w:r>
+        <w:rPr>
+          <w:rStyle w:val="OperatorTok"/>
+        </w:rPr>
+        <w:t xml:space="preserve">:</w:t>
+      </w:r>
+      <w:r>
+        <w:br/>
+      </w:r>
+      <w:r>
+        <w:rPr>
+          <w:rStyle w:val="StringTok"/>
+        </w:rPr>
+        <w:t xml:space="preserve">  </w:t>
+      </w:r>
+      <w:r>
+        <w:rPr>
+          <w:rStyle w:val="NormalTok"/>
+        </w:rPr>
+        <w:t xml:space="preserve">pdf_document</w:t>
+      </w:r>
+      <w:r>
+        <w:rPr>
+          <w:rStyle w:val="OperatorTok"/>
+        </w:rPr>
+        <w:t xml:space="preserve">:</w:t>
+      </w:r>
+      <w:r>
+        <w:rPr>
+          <w:rStyle w:val="StringTok"/>
+        </w:rPr>
+        <w:t xml:space="preserve"> </w:t>
+      </w:r>
+      <w:r>
+        <w:rPr>
+          <w:rStyle w:val="NormalTok"/>
+        </w:rPr>
+        <w:t xml:space="preserve">default</w:t>
+      </w:r>
+      <w:r>
+        <w:br/>
+      </w:r>
+      <w:r>
+        <w:rPr>
+          <w:rStyle w:val="NormalTok"/>
+        </w:rPr>
+        <w:t xml:space="preserve">  html_notebook</w:t>
+      </w:r>
+      <w:r>
+        <w:rPr>
+          <w:rStyle w:val="OperatorTok"/>
+        </w:rPr>
+        <w:t xml:space="preserve">:</w:t>
+      </w:r>
+      <w:r>
+        <w:rPr>
+          <w:rStyle w:val="StringTok"/>
+        </w:rPr>
+        <w:t xml:space="preserve"> </w:t>
+      </w:r>
+      <w:r>
+        <w:rPr>
+          <w:rStyle w:val="NormalTok"/>
+        </w:rPr>
+        <w:t xml:space="preserve">default</w:t>
+      </w:r>
+      <w:r>
+        <w:br/>
+      </w:r>
+      <w:r>
+        <w:rPr>
+          <w:rStyle w:val="NormalTok"/>
+        </w:rPr>
+        <w:t xml:space="preserve">  html_document</w:t>
+      </w:r>
+      <w:r>
+        <w:rPr>
+          <w:rStyle w:val="OperatorTok"/>
+        </w:rPr>
+        <w:t xml:space="preserve">:</w:t>
+      </w:r>
+      <w:r>
+        <w:br/>
+      </w:r>
+      <w:r>
+        <w:rPr>
+          <w:rStyle w:val="StringTok"/>
+        </w:rPr>
+        <w:t xml:space="preserve">    </w:t>
+      </w:r>
+      <w:r>
+        <w:rPr>
+          <w:rStyle w:val="NormalTok"/>
+        </w:rPr>
+        <w:t xml:space="preserve">df_print</w:t>
+      </w:r>
+      <w:r>
+        <w:rPr>
+          <w:rStyle w:val="OperatorTok"/>
+        </w:rPr>
+        <w:t xml:space="preserve">:</w:t>
+      </w:r>
+      <w:r>
+        <w:rPr>
+          <w:rStyle w:val="StringTok"/>
+        </w:rPr>
+        <w:t xml:space="preserve"> </w:t>
+      </w:r>
+      <w:r>
+        <w:rPr>
+          <w:rStyle w:val="NormalTok"/>
+        </w:rPr>
+        <w:t xml:space="preserve">paged</w:t>
+      </w:r>
+      <w:r>
+        <w:br/>
+      </w:r>
+      <w:r>
+        <w:rPr>
+          <w:rStyle w:val="NormalTok"/>
+        </w:rPr>
+        <w:t xml:space="preserve">  word_document</w:t>
+      </w:r>
+      <w:r>
+        <w:rPr>
+          <w:rStyle w:val="OperatorTok"/>
+        </w:rPr>
+        <w:t xml:space="preserve">:</w:t>
+      </w:r>
+      <w:r>
+        <w:rPr>
+          <w:rStyle w:val="StringTok"/>
+        </w:rPr>
+        <w:t xml:space="preserve"> </w:t>
+      </w:r>
+      <w:r>
+        <w:rPr>
+          <w:rStyle w:val="NormalTok"/>
+        </w:rPr>
+        <w:t xml:space="preserve">default</w:t>
+      </w:r>
+    </w:p>
+    <w:p>
+      <w:pPr>
+        <w:pStyle w:val="Compact"/>
+        <w:numPr>
+          <w:numId w:val="1031"/>
           <w:ilvl w:val="0"/>
         </w:numPr>
       </w:pPr>
@@ -3813,7 +4543,7 @@
       <w:pPr>
         <w:pStyle w:val="Compact"/>
         <w:numPr>
-          <w:numId w:val="1028"/>
+          <w:numId w:val="1031"/>
           <w:ilvl w:val="0"/>
         </w:numPr>
       </w:pPr>
@@ -3831,7 +4561,7 @@
       <w:pPr>
         <w:pStyle w:val="Compact"/>
         <w:numPr>
-          <w:numId w:val="1028"/>
+          <w:numId w:val="1031"/>
           <w:ilvl w:val="0"/>
         </w:numPr>
       </w:pPr>
@@ -3864,7 +4594,7 @@
       <w:pPr>
         <w:pStyle w:val="Compact"/>
         <w:numPr>
-          <w:numId w:val="1029"/>
+          <w:numId w:val="1032"/>
           <w:ilvl w:val="1"/>
         </w:numPr>
       </w:pPr>
@@ -3884,14 +4614,32 @@
         <w:t xml:space="preserve"> </w:t>
       </w:r>
       <w:r>
-        <w:t xml:space="preserve">but can be edited directly using R Studio and it can be used to reproduce the source code of the file generating it.</w:t>
-      </w:r>
-    </w:p>
-    <w:p>
-      <w:pPr>
-        <w:pStyle w:val="Compact"/>
-        <w:numPr>
-          <w:numId w:val="1029"/>
+        <w:t xml:space="preserve">but the source code can be downloaded by toggling the</w:t>
+      </w:r>
+      <w:r>
+        <w:t xml:space="preserve"> </w:t>
+      </w:r>
+      <w:r>
+        <w:t xml:space="preserve">“</w:t>
+      </w:r>
+      <w:r>
+        <w:t xml:space="preserve">Code</w:t>
+      </w:r>
+      <w:r>
+        <w:t xml:space="preserve">”</w:t>
+      </w:r>
+      <w:r>
+        <w:t xml:space="preserve"> </w:t>
+      </w:r>
+      <w:r>
+        <w:t xml:space="preserve">button in the upper right hand corner of the file.</w:t>
+      </w:r>
+    </w:p>
+    <w:p>
+      <w:pPr>
+        <w:pStyle w:val="Compact"/>
+        <w:numPr>
+          <w:numId w:val="1032"/>
           <w:ilvl w:val="1"/>
         </w:numPr>
       </w:pPr>
@@ -3903,7 +4651,55 @@
       <w:pPr>
         <w:pStyle w:val="Compact"/>
         <w:numPr>
-          <w:numId w:val="1028"/>
+          <w:numId w:val="1032"/>
+          <w:ilvl w:val="1"/>
+        </w:numPr>
+      </w:pPr>
+      <w:r>
+        <w:t xml:space="preserve">Make sure to</w:t>
+      </w:r>
+      <w:r>
+        <w:t xml:space="preserve"> </w:t>
+      </w:r>
+      <w:r>
+        <w:t xml:space="preserve">“</w:t>
+      </w:r>
+      <w:r>
+        <w:t xml:space="preserve">Run All Code</w:t>
+      </w:r>
+      <w:r>
+        <w:t xml:space="preserve">”</w:t>
+      </w:r>
+      <w:r>
+        <w:t xml:space="preserve"> </w:t>
+      </w:r>
+      <w:r>
+        <w:t xml:space="preserve">using Ctrl/Cmd + Alt + r prior to</w:t>
+      </w:r>
+      <w:r>
+        <w:t xml:space="preserve"> </w:t>
+      </w:r>
+      <w:r>
+        <w:t xml:space="preserve">“</w:t>
+      </w:r>
+      <w:r>
+        <w:t xml:space="preserve">Previewing</w:t>
+      </w:r>
+      <w:r>
+        <w:t xml:space="preserve">”</w:t>
+      </w:r>
+      <w:r>
+        <w:t xml:space="preserve"> </w:t>
+      </w:r>
+      <w:r>
+        <w:t xml:space="preserve">the document or the code chunk output will not be included.</w:t>
+      </w:r>
+    </w:p>
+    <w:p>
+      <w:pPr>
+        <w:pStyle w:val="Compact"/>
+        <w:numPr>
+          <w:numId w:val="1031"/>
           <w:ilvl w:val="0"/>
         </w:numPr>
       </w:pPr>
@@ -3921,15 +4717,19 @@
       <w:pPr>
         <w:pStyle w:val="Heading3"/>
       </w:pPr>
-      <w:bookmarkStart w:id="57" w:name="your-turn-4"/>
+      <w:bookmarkStart w:id="59" w:name="your-turn-5"/>
       <w:r>
         <w:t xml:space="preserve">Your turn</w:t>
       </w:r>
-      <w:bookmarkEnd w:id="57"/>
-    </w:p>
-    <w:p>
-      <w:pPr>
-        <w:pStyle w:val="FirstParagraph"/>
+      <w:bookmarkEnd w:id="59"/>
+    </w:p>
+    <w:p>
+      <w:pPr>
+        <w:pStyle w:val="Compact"/>
+        <w:numPr>
+          <w:numId w:val="1033"/>
+          <w:ilvl w:val="0"/>
+        </w:numPr>
       </w:pPr>
       <w:r>
         <w:t xml:space="preserve">Execute the command</w:t>
@@ -3941,7 +4741,7 @@
         <w:rPr>
           <w:rStyle w:val="VerbatimChar"/>
         </w:rPr>
-        <w:t xml:space="preserve">download.file("https://github.com/jfrench/DataWrangleViz/blob/master/02-crash-course-in-rmd.nb.html")</w:t>
+        <w:t xml:space="preserve">download.file("https://raw.githubusercontent.com/jfrench/DataWrangleViz/master/02-crash-course-in-rmd.nb.html", destfile = "02-crash-course-in-rmd.nb.html")</w:t>
       </w:r>
       <w:r>
         <w:t xml:space="preserve"> </w:t>
@@ -3952,7 +4752,11 @@
     </w:p>
     <w:p>
       <w:pPr>
-        <w:pStyle w:val="BodyText"/>
+        <w:pStyle w:val="Compact"/>
+        <w:numPr>
+          <w:numId w:val="1033"/>
+          <w:ilvl w:val="0"/>
+        </w:numPr>
       </w:pPr>
       <w:r>
         <w:t xml:space="preserve">Close R Studio.</w:t>
@@ -3960,10 +4764,276 @@
     </w:p>
     <w:p>
       <w:pPr>
-        <w:pStyle w:val="BodyText"/>
-      </w:pPr>
-      <w:r>
-        <w:t xml:space="preserve">Find the downloaded file and double-click to open it in R Studio.</w:t>
+        <w:pStyle w:val="Compact"/>
+        <w:numPr>
+          <w:numId w:val="1033"/>
+          <w:ilvl w:val="0"/>
+        </w:numPr>
+      </w:pPr>
+      <w:r>
+        <w:t xml:space="preserve">Find the downloaded file.</w:t>
+      </w:r>
+    </w:p>
+    <w:p>
+      <w:pPr>
+        <w:pStyle w:val="Compact"/>
+        <w:numPr>
+          <w:numId w:val="1033"/>
+          <w:ilvl w:val="0"/>
+        </w:numPr>
+      </w:pPr>
+      <w:r>
+        <w:t xml:space="preserve">Toggle the</w:t>
+      </w:r>
+      <w:r>
+        <w:t xml:space="preserve"> </w:t>
+      </w:r>
+      <w:r>
+        <w:t xml:space="preserve">“</w:t>
+      </w:r>
+      <w:r>
+        <w:t xml:space="preserve">Code</w:t>
+      </w:r>
+      <w:r>
+        <w:t xml:space="preserve">”</w:t>
+      </w:r>
+      <w:r>
+        <w:t xml:space="preserve"> </w:t>
+      </w:r>
+      <w:r>
+        <w:t xml:space="preserve">button in the right hand corner of the file to download the original source code.</w:t>
+      </w:r>
+    </w:p>
+    <w:p>
+      <w:pPr>
+        <w:pStyle w:val="Heading3"/>
+      </w:pPr>
+      <w:bookmarkStart w:id="60" w:name="X5aaad9ea3060636b39fdacd3556d97392954ce4"/>
+      <w:r>
+        <w:t xml:space="preserve">Other things you can create in R Markdown:</w:t>
+      </w:r>
+      <w:bookmarkEnd w:id="60"/>
+    </w:p>
+    <w:p>
+      <w:pPr>
+        <w:pStyle w:val="Compact"/>
+        <w:numPr>
+          <w:numId w:val="1034"/>
+          <w:ilvl w:val="0"/>
+        </w:numPr>
+      </w:pPr>
+      <w:r>
+        <w:t xml:space="preserve">Presentations: Use the</w:t>
+      </w:r>
+      <w:r>
+        <w:t xml:space="preserve"> </w:t>
+      </w:r>
+      <w:r>
+        <w:rPr>
+          <w:rStyle w:val="VerbatimChar"/>
+        </w:rPr>
+        <w:t xml:space="preserve">ioslides_presentation</w:t>
+      </w:r>
+      <w:r>
+        <w:t xml:space="preserve"> </w:t>
+      </w:r>
+      <w:r>
+        <w:t xml:space="preserve">or the</w:t>
+      </w:r>
+      <w:r>
+        <w:t xml:space="preserve"> </w:t>
+      </w:r>
+      <w:r>
+        <w:rPr>
+          <w:rStyle w:val="VerbatimChar"/>
+        </w:rPr>
+        <w:t xml:space="preserve">slidy_presentation</w:t>
+      </w:r>
+      <w:r>
+        <w:t xml:space="preserve"> </w:t>
+      </w:r>
+      <w:r>
+        <w:t xml:space="preserve">output type (there are others) to create a presentation.</w:t>
+      </w:r>
+    </w:p>
+    <w:p>
+      <w:pPr>
+        <w:pStyle w:val="Compact"/>
+        <w:numPr>
+          <w:numId w:val="1035"/>
+          <w:ilvl w:val="1"/>
+        </w:numPr>
+      </w:pPr>
+      <w:r>
+        <w:t xml:space="preserve">Use</w:t>
+      </w:r>
+      <w:r>
+        <w:t xml:space="preserve"> </w:t>
+      </w:r>
+      <w:r>
+        <w:rPr>
+          <w:rStyle w:val="VerbatimChar"/>
+        </w:rPr>
+        <w:t xml:space="preserve">#</w:t>
+      </w:r>
+      <w:r>
+        <w:t xml:space="preserve"> </w:t>
+      </w:r>
+      <w:r>
+        <w:t xml:space="preserve">to start a new slide with a title.</w:t>
+      </w:r>
+    </w:p>
+    <w:p>
+      <w:pPr>
+        <w:pStyle w:val="Compact"/>
+        <w:numPr>
+          <w:numId w:val="1035"/>
+          <w:ilvl w:val="1"/>
+        </w:numPr>
+      </w:pPr>
+      <w:r>
+        <w:t xml:space="preserve">Use</w:t>
+      </w:r>
+      <w:r>
+        <w:t xml:space="preserve"> </w:t>
+      </w:r>
+      <w:r>
+        <w:rPr>
+          <w:rStyle w:val="VerbatimChar"/>
+        </w:rPr>
+        <w:t xml:space="preserve">***</w:t>
+      </w:r>
+      <w:r>
+        <w:t xml:space="preserve"> </w:t>
+      </w:r>
+      <w:r>
+        <w:t xml:space="preserve">to start a new slide without a title.</w:t>
+      </w:r>
+    </w:p>
+    <w:p>
+      <w:pPr>
+        <w:pStyle w:val="Compact"/>
+        <w:numPr>
+          <w:numId w:val="1035"/>
+          <w:ilvl w:val="1"/>
+        </w:numPr>
+      </w:pPr>
+      <w:r>
+        <w:t xml:space="preserve">Use</w:t>
+      </w:r>
+      <w:r>
+        <w:t xml:space="preserve"> </w:t>
+      </w:r>
+      <w:r>
+        <w:rPr>
+          <w:rStyle w:val="VerbatimChar"/>
+        </w:rPr>
+        <w:t xml:space="preserve">##</w:t>
+      </w:r>
+      <w:r>
+        <w:t xml:space="preserve"> </w:t>
+      </w:r>
+      <w:r>
+        <w:t xml:space="preserve">for a second level header.</w:t>
+      </w:r>
+    </w:p>
+    <w:p>
+      <w:pPr>
+        <w:pStyle w:val="Compact"/>
+        <w:numPr>
+          <w:numId w:val="1034"/>
+          <w:ilvl w:val="0"/>
+        </w:numPr>
+      </w:pPr>
+      <w:r>
+        <w:t xml:space="preserve">Shiny apps: This is essentially an interactive web app created using R Markdown.</w:t>
+      </w:r>
+    </w:p>
+    <w:p>
+      <w:pPr>
+        <w:pStyle w:val="Compact"/>
+        <w:numPr>
+          <w:numId w:val="1034"/>
+          <w:ilvl w:val="0"/>
+        </w:numPr>
+      </w:pPr>
+      <w:r>
+        <w:t xml:space="preserve">Websites</w:t>
+      </w:r>
+    </w:p>
+    <w:p>
+      <w:pPr>
+        <w:pStyle w:val="Compact"/>
+        <w:numPr>
+          <w:numId w:val="1034"/>
+          <w:ilvl w:val="0"/>
+        </w:numPr>
+      </w:pPr>
+      <w:r>
+        <w:t xml:space="preserve">Books (</w:t>
+      </w:r>
+      <w:r>
+        <w:rPr>
+          <w:b/>
+        </w:rPr>
+        <w:t xml:space="preserve">bookdown</w:t>
+      </w:r>
+      <w:r>
+        <w:t xml:space="preserve">)</w:t>
+      </w:r>
+    </w:p>
+    <w:p>
+      <w:pPr>
+        <w:pStyle w:val="Compact"/>
+        <w:numPr>
+          <w:numId w:val="1034"/>
+          <w:ilvl w:val="0"/>
+        </w:numPr>
+      </w:pPr>
+      <w:r>
+        <w:t xml:space="preserve">Blogs (</w:t>
+      </w:r>
+      <w:r>
+        <w:rPr>
+          <w:b/>
+        </w:rPr>
+        <w:t xml:space="preserve">blogdown</w:t>
+      </w:r>
+      <w:r>
+        <w:t xml:space="preserve">)</w:t>
+      </w:r>
+    </w:p>
+    <w:p>
+      <w:pPr>
+        <w:pStyle w:val="Compact"/>
+        <w:numPr>
+          <w:numId w:val="1034"/>
+          <w:ilvl w:val="0"/>
+        </w:numPr>
+      </w:pPr>
+      <w:r>
+        <w:t xml:space="preserve">Dashboards (</w:t>
+      </w:r>
+      <w:r>
+        <w:rPr>
+          <w:b/>
+        </w:rPr>
+        <w:t xml:space="preserve">flexdashboard</w:t>
+      </w:r>
+      <w:r>
+        <w:t xml:space="preserve">)</w:t>
+      </w:r>
+    </w:p>
+    <w:p>
+      <w:pPr>
+        <w:pStyle w:val="Compact"/>
+        <w:numPr>
+          <w:numId w:val="1034"/>
+          <w:ilvl w:val="0"/>
+        </w:numPr>
+      </w:pPr>
+      <w:r>
+        <w:t xml:space="preserve">html_widgets (various packages)</w:t>
       </w:r>
     </w:p>
     <w:sectPr/>
@@ -3991,7 +5061,7 @@
       </w:r>
     </w:p>
   </w:footnote>
-  <w:footnote w:id="32">
+  <w:footnote w:id="33">
     <w:p>
       <w:pPr>
         <w:pStyle w:val="FootnoteText"/>
@@ -4946,6 +6016,24 @@
     <w:abstractNumId w:val="991"/>
   </w:num>
   <w:num w:numId="1029">
+    <w:abstractNumId w:val="991"/>
+  </w:num>
+  <w:num w:numId="1030">
+    <w:abstractNumId w:val="991"/>
+  </w:num>
+  <w:num w:numId="1031">
+    <w:abstractNumId w:val="991"/>
+  </w:num>
+  <w:num w:numId="1032">
+    <w:abstractNumId w:val="991"/>
+  </w:num>
+  <w:num w:numId="1033">
+    <w:abstractNumId w:val="991"/>
+  </w:num>
+  <w:num w:numId="1034">
+    <w:abstractNumId w:val="991"/>
+  </w:num>
+  <w:num w:numId="1035">
     <w:abstractNumId w:val="991"/>
   </w:num>
 </w:numbering>

</xml_diff>